<commit_message>
Intro and Discussion: Rewrite to focus on seed set framework instead of acI ecology.
</commit_message>
<xml_diff>
--- a/manuscript/Hamilton_acI_2016_MS.docx
+++ b/manuscript/Hamilton_acI_2016_MS.docx
@@ -381,7 +381,182 @@
         <w:pStyle w:val="FirstParagraph"/>
       </w:pPr>
       <w:r>
-        <w:t xml:space="preserve">Microbes are critical players in freshwater systems, where they support essential ecosystem functions such as nutrient cycling. Of the freshwater bacteria, Actinobacteria of the acI lineage are among the most abundant, constituting upwards of 50% of the total bacteria in a variety of aquatic systems</w:t>
+        <w:t xml:space="preserve">Microbial communities are critical players in all ecosystems, where they support essential ecosystem functions, ranging from nutrient cycling in the environment to influencing human health and disease. However, the majority of microbial species remain uncultivated, and we know very little about how they accomplish these critical ecosystem services. Fortunately, recent advances in bioinformatics have made available reference genomes for community members from diverse ecosystems [REFs], which can be used to link these microbes’ genome content to their phenotype, a concept referred to as</w:t>
+      </w:r>
+      <w:r>
+        <w:t xml:space="preserve"> </w:t>
+      </w:r>
+      <w:r>
+        <w:t xml:space="preserve">“</w:t>
+      </w:r>
+      <w:r>
+        <w:t xml:space="preserve">reverse ecology</w:t>
+      </w:r>
+      <w:r>
+        <w:t xml:space="preserve">”</w:t>
+      </w:r>
+      <w:r>
+        <w:t xml:space="preserve"> </w:t>
+      </w:r>
+      <w:r>
+        <w:t xml:space="preserve">(Levy and Borenstein, 2012)</w:t>
+      </w:r>
+      <w:r>
+        <w:t xml:space="preserve">.</w:t>
+      </w:r>
+    </w:p>
+    <w:p>
+      <w:pPr>
+        <w:pStyle w:val="BodyText"/>
+      </w:pPr>
+      <w:r>
+        <w:t xml:space="preserve">While metabolic reconstructions represent a common entry point to reverse ecological analyses [REFs], other approaches take cues from systems biology, focusing not just on the</w:t>
+      </w:r>
+      <w:r>
+        <w:t xml:space="preserve"> </w:t>
+      </w:r>
+      <w:r>
+        <w:t xml:space="preserve">“</w:t>
+      </w:r>
+      <w:r>
+        <w:t xml:space="preserve">parts-list</w:t>
+      </w:r>
+      <w:r>
+        <w:t xml:space="preserve">”</w:t>
+      </w:r>
+      <w:r>
+        <w:t xml:space="preserve"> </w:t>
+      </w:r>
+      <w:r>
+        <w:t xml:space="preserve">of an organism’s genome content, but the ways in which those parts come together and interact. These interactions can be demonstrated in the context of a metabolic network, in which the chemical reactions of metabolism are represented as connections between substrates and products, and analyzed from the perspective of the entire network</w:t>
+      </w:r>
+      <w:r>
+        <w:t xml:space="preserve"> </w:t>
+      </w:r>
+      <w:r>
+        <w:t xml:space="preserve">(Levy and Borenstein, 2012)</w:t>
+      </w:r>
+      <w:r>
+        <w:t xml:space="preserve">. One such network-based, reverse ecology approach is the</w:t>
+      </w:r>
+      <w:r>
+        <w:t xml:space="preserve"> </w:t>
+      </w:r>
+      <w:r>
+        <w:t xml:space="preserve">“</w:t>
+      </w:r>
+      <w:r>
+        <w:t xml:space="preserve">seed set framework</w:t>
+      </w:r>
+      <w:r>
+        <w:t xml:space="preserve">”</w:t>
+      </w:r>
+      <w:r>
+        <w:t xml:space="preserve">, which computes an organism’s</w:t>
+      </w:r>
+      <w:r>
+        <w:t xml:space="preserve"> </w:t>
+      </w:r>
+      <w:r>
+        <w:t xml:space="preserve">“</w:t>
+      </w:r>
+      <w:r>
+        <w:t xml:space="preserve">seed set,</w:t>
+      </w:r>
+      <w:r>
+        <w:t xml:space="preserve">”</w:t>
+      </w:r>
+      <w:r>
+        <w:t xml:space="preserve"> </w:t>
+      </w:r>
+      <w:r>
+        <w:t xml:space="preserve">the set of compounds that the organism cannot synthesize on its own and must exogenously acquire from its environment</w:t>
+      </w:r>
+      <w:r>
+        <w:t xml:space="preserve"> </w:t>
+      </w:r>
+      <w:r>
+        <w:t xml:space="preserve">(Borenstein</w:t>
+      </w:r>
+      <w:r>
+        <w:t xml:space="preserve"> </w:t>
+      </w:r>
+      <w:r>
+        <w:rPr>
+          <w:i/>
+        </w:rPr>
+        <w:t xml:space="preserve">et al.</w:t>
+      </w:r>
+      <w:r>
+        <w:t xml:space="preserve">, 2008)</w:t>
+      </w:r>
+      <w:r>
+        <w:t xml:space="preserve">. As such, these compounds may represent both auxotrophies, essential metabolites for which biosynthetic routes are missing, and nutrients, for which degradation (not synthesis) routes are present in the genome. The seed set framework offers potential advantages over other reconstruction efforts, as 1) network graphs can be rapidly analyzed computationally, 2) a network-centric approach makes no</w:t>
+      </w:r>
+      <w:r>
+        <w:t xml:space="preserve"> </w:t>
+      </w:r>
+      <w:r>
+        <w:rPr>
+          <w:i/>
+        </w:rPr>
+        <w:t xml:space="preserve">a priori</w:t>
+      </w:r>
+      <w:r>
+        <w:t xml:space="preserve"> </w:t>
+      </w:r>
+      <w:r>
+        <w:t xml:space="preserve">assumptions about which metabolic pathways may be important for an organism’s niche, and 3) identification of seed compounds facilitates a focused analysis by identifying those compounds which an organism must obtain from its environment.</w:t>
+      </w:r>
+    </w:p>
+    <w:p>
+      <w:pPr>
+        <w:pStyle w:val="BodyText"/>
+      </w:pPr>
+      <w:r>
+        <w:t xml:space="preserve">Freshwater lakes are ideal systems in which to test the seed set framework, as long-term monitoring has revealed the ecology of dominant freshwater lineages</w:t>
+      </w:r>
+      <w:r>
+        <w:t xml:space="preserve"> </w:t>
+      </w:r>
+      <w:r>
+        <w:t xml:space="preserve">(Newton</w:t>
+      </w:r>
+      <w:r>
+        <w:t xml:space="preserve"> </w:t>
+      </w:r>
+      <w:r>
+        <w:rPr>
+          <w:i/>
+        </w:rPr>
+        <w:t xml:space="preserve">et al.</w:t>
+      </w:r>
+      <w:r>
+        <w:t xml:space="preserve">, 2011)</w:t>
+      </w:r>
+      <w:r>
+        <w:t xml:space="preserve">, and reference genomes for these lineages are readily available</w:t>
+      </w:r>
+      <w:r>
+        <w:t xml:space="preserve"> </w:t>
+      </w:r>
+      <w:r>
+        <w:t xml:space="preserve">(Bendall</w:t>
+      </w:r>
+      <w:r>
+        <w:t xml:space="preserve"> </w:t>
+      </w:r>
+      <w:r>
+        <w:rPr>
+          <w:i/>
+        </w:rPr>
+        <w:t xml:space="preserve">et al.</w:t>
+      </w:r>
+      <w:r>
+        <w:t xml:space="preserve">, 2016)</w:t>
+      </w:r>
+      <w:r>
+        <w:t xml:space="preserve">. Of the freshwater bacteria, uncultivated Actinobacteria of the acI lineage are among the most abundant</w:t>
       </w:r>
       <w:r>
         <w:t xml:space="preserve"> </w:t>
@@ -414,7 +589,247 @@
         <w:t xml:space="preserve">, 2000)</w:t>
       </w:r>
       <w:r>
-        <w:t xml:space="preserve">. Despite their abundance, no isolates of the acI lineage have been stably propagated in pure culture.</w:t>
+        <w:t xml:space="preserve">, and the acI lineage has been extensively studied in a community context using both DNA sequencing and single-cell targeted experiments</w:t>
+      </w:r>
+      <w:r>
+        <w:t xml:space="preserve"> </w:t>
+      </w:r>
+      <w:r>
+        <w:t xml:space="preserve">(Beier and Bertilsson, 2011; Buck</w:t>
+      </w:r>
+      <w:r>
+        <w:t xml:space="preserve"> </w:t>
+      </w:r>
+      <w:r>
+        <w:rPr>
+          <w:i/>
+        </w:rPr>
+        <w:t xml:space="preserve">et al.</w:t>
+      </w:r>
+      <w:r>
+        <w:t xml:space="preserve">, 2009; Eckert</w:t>
+      </w:r>
+      <w:r>
+        <w:t xml:space="preserve"> </w:t>
+      </w:r>
+      <w:r>
+        <w:rPr>
+          <w:i/>
+        </w:rPr>
+        <w:t xml:space="preserve">et al.</w:t>
+      </w:r>
+      <w:r>
+        <w:t xml:space="preserve">, 2012, 2013; Garcia</w:t>
+      </w:r>
+      <w:r>
+        <w:t xml:space="preserve"> </w:t>
+      </w:r>
+      <w:r>
+        <w:rPr>
+          <w:i/>
+        </w:rPr>
+        <w:t xml:space="preserve">et al.</w:t>
+      </w:r>
+      <w:r>
+        <w:t xml:space="preserve">, 2013, 2014, 2015; Ghylin</w:t>
+      </w:r>
+      <w:r>
+        <w:t xml:space="preserve"> </w:t>
+      </w:r>
+      <w:r>
+        <w:rPr>
+          <w:i/>
+        </w:rPr>
+        <w:t xml:space="preserve">et al.</w:t>
+      </w:r>
+      <w:r>
+        <w:t xml:space="preserve">, 2014; Pérez</w:t>
+      </w:r>
+      <w:r>
+        <w:t xml:space="preserve"> </w:t>
+      </w:r>
+      <w:r>
+        <w:rPr>
+          <w:i/>
+        </w:rPr>
+        <w:t xml:space="preserve">et al.</w:t>
+      </w:r>
+      <w:r>
+        <w:t xml:space="preserve">, 2010; Salcher</w:t>
+      </w:r>
+      <w:r>
+        <w:t xml:space="preserve"> </w:t>
+      </w:r>
+      <w:r>
+        <w:rPr>
+          <w:i/>
+        </w:rPr>
+        <w:t xml:space="preserve">et al.</w:t>
+      </w:r>
+      <w:r>
+        <w:t xml:space="preserve">, 2010, 2013)</w:t>
+      </w:r>
+      <w:r>
+        <w:t xml:space="preserve">. These studies indicate the acI are capable of consuming a wide array of N-containing compounds, including ammonium, amino acids, polyamines, di- and oligo-peptides, and cyanophycin</w:t>
+      </w:r>
+      <w:r>
+        <w:t xml:space="preserve"> </w:t>
+      </w:r>
+      <w:r>
+        <w:t xml:space="preserve">(Buck</w:t>
+      </w:r>
+      <w:r>
+        <w:t xml:space="preserve"> </w:t>
+      </w:r>
+      <w:r>
+        <w:rPr>
+          <w:i/>
+        </w:rPr>
+        <w:t xml:space="preserve">et al.</w:t>
+      </w:r>
+      <w:r>
+        <w:t xml:space="preserve">, 2009; Eckert</w:t>
+      </w:r>
+      <w:r>
+        <w:t xml:space="preserve"> </w:t>
+      </w:r>
+      <w:r>
+        <w:rPr>
+          <w:i/>
+        </w:rPr>
+        <w:t xml:space="preserve">et al.</w:t>
+      </w:r>
+      <w:r>
+        <w:t xml:space="preserve">, 2012; Garcia</w:t>
+      </w:r>
+      <w:r>
+        <w:t xml:space="preserve"> </w:t>
+      </w:r>
+      <w:r>
+        <w:rPr>
+          <w:i/>
+        </w:rPr>
+        <w:t xml:space="preserve">et al.</w:t>
+      </w:r>
+      <w:r>
+        <w:t xml:space="preserve">, 2013, 2015; Ghylin</w:t>
+      </w:r>
+      <w:r>
+        <w:t xml:space="preserve"> </w:t>
+      </w:r>
+      <w:r>
+        <w:rPr>
+          <w:i/>
+        </w:rPr>
+        <w:t xml:space="preserve">et al.</w:t>
+      </w:r>
+      <w:r>
+        <w:t xml:space="preserve">, 2014; Pérez</w:t>
+      </w:r>
+      <w:r>
+        <w:t xml:space="preserve"> </w:t>
+      </w:r>
+      <w:r>
+        <w:rPr>
+          <w:i/>
+        </w:rPr>
+        <w:t xml:space="preserve">et al.</w:t>
+      </w:r>
+      <w:r>
+        <w:t xml:space="preserve">, 2010; Salcher</w:t>
+      </w:r>
+      <w:r>
+        <w:t xml:space="preserve"> </w:t>
+      </w:r>
+      <w:r>
+        <w:rPr>
+          <w:i/>
+        </w:rPr>
+        <w:t xml:space="preserve">et al.</w:t>
+      </w:r>
+      <w:r>
+        <w:t xml:space="preserve">, 2010, 2013)</w:t>
+      </w:r>
+      <w:r>
+        <w:t xml:space="preserve">. The lineage is also capable of consuming numerous saccharides, including the sugars arabinose, glucose, ribose, and xylose, as well as poly- and oligo-saccharides</w:t>
+      </w:r>
+      <w:r>
+        <w:t xml:space="preserve"> </w:t>
+      </w:r>
+      <w:r>
+        <w:t xml:space="preserve">(Buck</w:t>
+      </w:r>
+      <w:r>
+        <w:t xml:space="preserve"> </w:t>
+      </w:r>
+      <w:r>
+        <w:rPr>
+          <w:i/>
+        </w:rPr>
+        <w:t xml:space="preserve">et al.</w:t>
+      </w:r>
+      <w:r>
+        <w:t xml:space="preserve">, 2009; Garcia</w:t>
+      </w:r>
+      <w:r>
+        <w:t xml:space="preserve"> </w:t>
+      </w:r>
+      <w:r>
+        <w:rPr>
+          <w:i/>
+        </w:rPr>
+        <w:t xml:space="preserve">et al.</w:t>
+      </w:r>
+      <w:r>
+        <w:t xml:space="preserve">, 2013, 2015; Ghylin</w:t>
+      </w:r>
+      <w:r>
+        <w:t xml:space="preserve"> </w:t>
+      </w:r>
+      <w:r>
+        <w:rPr>
+          <w:i/>
+        </w:rPr>
+        <w:t xml:space="preserve">et al.</w:t>
+      </w:r>
+      <w:r>
+        <w:t xml:space="preserve">, 2014; Salcher</w:t>
+      </w:r>
+      <w:r>
+        <w:t xml:space="preserve"> </w:t>
+      </w:r>
+      <w:r>
+        <w:rPr>
+          <w:i/>
+        </w:rPr>
+        <w:t xml:space="preserve">et al.</w:t>
+      </w:r>
+      <w:r>
+        <w:t xml:space="preserve">, 2013)</w:t>
+      </w:r>
+      <w:r>
+        <w:t xml:space="preserve">. Finally, some members of the acI are unable to synthesize a number of essential vitamins and amino acids</w:t>
+      </w:r>
+      <w:r>
+        <w:t xml:space="preserve"> </w:t>
+      </w:r>
+      <w:r>
+        <w:t xml:space="preserve">(Garcia</w:t>
+      </w:r>
+      <w:r>
+        <w:t xml:space="preserve"> </w:t>
+      </w:r>
+      <w:r>
+        <w:rPr>
+          <w:i/>
+        </w:rPr>
+        <w:t xml:space="preserve">et al.</w:t>
+      </w:r>
+      <w:r>
+        <w:t xml:space="preserve">, 2015)</w:t>
+      </w:r>
+      <w:r>
+        <w:t xml:space="preserve">.</w:t>
       </w:r>
     </w:p>
     <w:p>
@@ -422,7 +837,7 @@
         <w:pStyle w:val="BodyText"/>
       </w:pPr>
       <w:r>
-        <w:t xml:space="preserve">Nevertheless, the acI lineage has been extensively studied in a community context using both DNA sequencing and single-cell targeted experiments. The acI have been phylogenetically divided into three clades (A, B, and C) and thirteen tribes on the basis of their 16S rRNA gene sequences</w:t>
+        <w:t xml:space="preserve">In this work, we expand existing genome-based analyses of the acI lineage by applying the seed set framework to a reference genome collection of 36 freshwater acI genomes covering all three acI clades</w:t>
       </w:r>
       <w:r>
         <w:t xml:space="preserve"> </w:t>
@@ -443,655 +858,7 @@
         <w:t xml:space="preserve">, 2011)</w:t>
       </w:r>
       <w:r>
-        <w:t xml:space="preserve">. Several studies have used fluorescent</w:t>
-      </w:r>
-      <w:r>
-        <w:t xml:space="preserve"> </w:t>
-      </w:r>
-      <w:r>
-        <w:rPr>
-          <w:i/>
-        </w:rPr>
-        <w:t xml:space="preserve">in situ</w:t>
-      </w:r>
-      <w:r>
-        <w:t xml:space="preserve"> </w:t>
-      </w:r>
-      <w:r>
-        <w:t xml:space="preserve">hybridization (FISH) and catalyzed reporter deposition (CARD) or microautoradiography (MAR) to identify substrate uptake capabilities of the acI. These studies reveal that the acI are capable of consuming amino acids</w:t>
-      </w:r>
-      <w:r>
-        <w:t xml:space="preserve"> </w:t>
-      </w:r>
-      <w:r>
-        <w:t xml:space="preserve">(Salcher</w:t>
-      </w:r>
-      <w:r>
-        <w:t xml:space="preserve"> </w:t>
-      </w:r>
-      <w:r>
-        <w:rPr>
-          <w:i/>
-        </w:rPr>
-        <w:t xml:space="preserve">et al.</w:t>
-      </w:r>
-      <w:r>
-        <w:t xml:space="preserve">, 2010, 2013)</w:t>
-      </w:r>
-      <w:r>
-        <w:t xml:space="preserve">, including the individual amino acids arginine, glutamate, glutamine, and leucine</w:t>
-      </w:r>
-      <w:r>
-        <w:t xml:space="preserve"> </w:t>
-      </w:r>
-      <w:r>
-        <w:t xml:space="preserve">(Buck</w:t>
-      </w:r>
-      <w:r>
-        <w:t xml:space="preserve"> </w:t>
-      </w:r>
-      <w:r>
-        <w:rPr>
-          <w:i/>
-        </w:rPr>
-        <w:t xml:space="preserve">et al.</w:t>
-      </w:r>
-      <w:r>
-        <w:t xml:space="preserve">, 2009; Pérez</w:t>
-      </w:r>
-      <w:r>
-        <w:t xml:space="preserve"> </w:t>
-      </w:r>
-      <w:r>
-        <w:rPr>
-          <w:i/>
-        </w:rPr>
-        <w:t xml:space="preserve">et al.</w:t>
-      </w:r>
-      <w:r>
-        <w:t xml:space="preserve">, 2010; Salcher</w:t>
-      </w:r>
-      <w:r>
-        <w:t xml:space="preserve"> </w:t>
-      </w:r>
-      <w:r>
-        <w:rPr>
-          <w:i/>
-        </w:rPr>
-        <w:t xml:space="preserve">et al.</w:t>
-      </w:r>
-      <w:r>
-        <w:t xml:space="preserve">, 2010, 2013; Eckert</w:t>
-      </w:r>
-      <w:r>
-        <w:t xml:space="preserve"> </w:t>
-      </w:r>
-      <w:r>
-        <w:rPr>
-          <w:i/>
-        </w:rPr>
-        <w:t xml:space="preserve">et al.</w:t>
-      </w:r>
-      <w:r>
-        <w:t xml:space="preserve">, 2012)</w:t>
-      </w:r>
-      <w:r>
-        <w:t xml:space="preserve">); the saccharides glucose</w:t>
-      </w:r>
-      <w:r>
-        <w:t xml:space="preserve"> </w:t>
-      </w:r>
-      <w:r>
-        <w:t xml:space="preserve">(Buck</w:t>
-      </w:r>
-      <w:r>
-        <w:t xml:space="preserve"> </w:t>
-      </w:r>
-      <w:r>
-        <w:rPr>
-          <w:i/>
-        </w:rPr>
-        <w:t xml:space="preserve">et al.</w:t>
-      </w:r>
-      <w:r>
-        <w:t xml:space="preserve">, 2009; Salcher</w:t>
-      </w:r>
-      <w:r>
-        <w:t xml:space="preserve"> </w:t>
-      </w:r>
-      <w:r>
-        <w:rPr>
-          <w:i/>
-        </w:rPr>
-        <w:t xml:space="preserve">et al.</w:t>
-      </w:r>
-      <w:r>
-        <w:t xml:space="preserve">, 2013)</w:t>
-      </w:r>
-      <w:r>
-        <w:t xml:space="preserve">, and N-acetylglucosamine (NAG)</w:t>
-      </w:r>
-      <w:r>
-        <w:t xml:space="preserve"> </w:t>
-      </w:r>
-      <w:r>
-        <w:t xml:space="preserve">(Beier and Bertilsson, 2011; Eckert</w:t>
-      </w:r>
-      <w:r>
-        <w:t xml:space="preserve"> </w:t>
-      </w:r>
-      <w:r>
-        <w:rPr>
-          <w:i/>
-        </w:rPr>
-        <w:t xml:space="preserve">et al.</w:t>
-      </w:r>
-      <w:r>
-        <w:t xml:space="preserve">, 2012, 2013)</w:t>
-      </w:r>
-      <w:r>
-        <w:t xml:space="preserve">; the deoxynucleoside thymidine</w:t>
-      </w:r>
-      <w:r>
-        <w:t xml:space="preserve"> </w:t>
-      </w:r>
-      <w:r>
-        <w:t xml:space="preserve">(Pérez</w:t>
-      </w:r>
-      <w:r>
-        <w:t xml:space="preserve"> </w:t>
-      </w:r>
-      <w:r>
-        <w:rPr>
-          <w:i/>
-        </w:rPr>
-        <w:t xml:space="preserve">et al.</w:t>
-      </w:r>
-      <w:r>
-        <w:t xml:space="preserve">, 2010; Salcher</w:t>
-      </w:r>
-      <w:r>
-        <w:t xml:space="preserve"> </w:t>
-      </w:r>
-      <w:r>
-        <w:rPr>
-          <w:i/>
-        </w:rPr>
-        <w:t xml:space="preserve">et al.</w:t>
-      </w:r>
-      <w:r>
-        <w:t xml:space="preserve">, 2013)</w:t>
-      </w:r>
-      <w:r>
-        <w:t xml:space="preserve">, and acetate</w:t>
-      </w:r>
-      <w:r>
-        <w:t xml:space="preserve"> </w:t>
-      </w:r>
-      <w:r>
-        <w:t xml:space="preserve">(Buck</w:t>
-      </w:r>
-      <w:r>
-        <w:t xml:space="preserve"> </w:t>
-      </w:r>
-      <w:r>
-        <w:rPr>
-          <w:i/>
-        </w:rPr>
-        <w:t xml:space="preserve">et al.</w:t>
-      </w:r>
-      <w:r>
-        <w:t xml:space="preserve">, 2009)</w:t>
-      </w:r>
-      <w:r>
-        <w:t xml:space="preserve">. However, due to limited phylogenetic resolution of some FISH probes, the studies cannot always link the uptake of these substrates to clades or tribes within the lineage.</w:t>
-      </w:r>
-    </w:p>
-    <w:p>
-      <w:pPr>
-        <w:pStyle w:val="BodyText"/>
-      </w:pPr>
-      <w:r>
-        <w:t xml:space="preserve">Instead, metabolic reconstructions of single-cell genomes (SAGs) and metagenome-assembled genomes (MAGs) have been used to propose substrate uptake capabilities of clades aI-A and acI-B. To date, no genomes from clade acI-C have been included in these studies. These studies indicate both clades acI-A and acI-B are capable of consuming a wide array of N-containing compounds, including ammonium, branched-chain amino acids, polyamines, di-peptides, and cyanophycin</w:t>
-      </w:r>
-      <w:r>
-        <w:t xml:space="preserve"> </w:t>
-      </w:r>
-      <w:r>
-        <w:t xml:space="preserve">(Ghylin</w:t>
-      </w:r>
-      <w:r>
-        <w:t xml:space="preserve"> </w:t>
-      </w:r>
-      <w:r>
-        <w:rPr>
-          <w:i/>
-        </w:rPr>
-        <w:t xml:space="preserve">et al.</w:t>
-      </w:r>
-      <w:r>
-        <w:t xml:space="preserve">, 2014; Garcia</w:t>
-      </w:r>
-      <w:r>
-        <w:t xml:space="preserve"> </w:t>
-      </w:r>
-      <w:r>
-        <w:rPr>
-          <w:i/>
-        </w:rPr>
-        <w:t xml:space="preserve">et al.</w:t>
-      </w:r>
-      <w:r>
-        <w:t xml:space="preserve">, 2015)</w:t>
-      </w:r>
-      <w:r>
-        <w:t xml:space="preserve">, with clade acI-A also capable of consuming oligopeptides</w:t>
-      </w:r>
-      <w:r>
-        <w:t xml:space="preserve"> </w:t>
-      </w:r>
-      <w:r>
-        <w:t xml:space="preserve">(Ghylin</w:t>
-      </w:r>
-      <w:r>
-        <w:t xml:space="preserve"> </w:t>
-      </w:r>
-      <w:r>
-        <w:rPr>
-          <w:i/>
-        </w:rPr>
-        <w:t xml:space="preserve">et al.</w:t>
-      </w:r>
-      <w:r>
-        <w:t xml:space="preserve">, 2014)</w:t>
-      </w:r>
-      <w:r>
-        <w:t xml:space="preserve">. The lineage is also capable of consuming numerous saccharides, including the five-carbon sugars xylose, ribose, arabinose</w:t>
-      </w:r>
-      <w:r>
-        <w:t xml:space="preserve"> </w:t>
-      </w:r>
-      <w:r>
-        <w:t xml:space="preserve">(Garcia</w:t>
-      </w:r>
-      <w:r>
-        <w:t xml:space="preserve"> </w:t>
-      </w:r>
-      <w:r>
-        <w:rPr>
-          <w:i/>
-        </w:rPr>
-        <w:t xml:space="preserve">et al.</w:t>
-      </w:r>
-      <w:r>
-        <w:t xml:space="preserve">, 2013, 2015; Ghylin</w:t>
-      </w:r>
-      <w:r>
-        <w:t xml:space="preserve"> </w:t>
-      </w:r>
-      <w:r>
-        <w:rPr>
-          <w:i/>
-        </w:rPr>
-        <w:t xml:space="preserve">et al.</w:t>
-      </w:r>
-      <w:r>
-        <w:t xml:space="preserve">, 2014)</w:t>
-      </w:r>
-      <w:r>
-        <w:t xml:space="preserve"> </w:t>
-      </w:r>
-      <w:r>
-        <w:t xml:space="preserve">as well as poly- and oligo-saccharides</w:t>
-      </w:r>
-      <w:r>
-        <w:t xml:space="preserve"> </w:t>
-      </w:r>
-      <w:r>
-        <w:t xml:space="preserve">(Ghylin</w:t>
-      </w:r>
-      <w:r>
-        <w:t xml:space="preserve"> </w:t>
-      </w:r>
-      <w:r>
-        <w:rPr>
-          <w:i/>
-        </w:rPr>
-        <w:t xml:space="preserve">et al.</w:t>
-      </w:r>
-      <w:r>
-        <w:t xml:space="preserve">, 2014; Garcia</w:t>
-      </w:r>
-      <w:r>
-        <w:t xml:space="preserve"> </w:t>
-      </w:r>
-      <w:r>
-        <w:rPr>
-          <w:i/>
-        </w:rPr>
-        <w:t xml:space="preserve">et al.</w:t>
-      </w:r>
-      <w:r>
-        <w:t xml:space="preserve">, 2015)</w:t>
-      </w:r>
-      <w:r>
-        <w:t xml:space="preserve">. Notably, transporters for glucose and NAG have not yet been identified</w:t>
-      </w:r>
-      <w:r>
-        <w:t xml:space="preserve"> </w:t>
-      </w:r>
-      <w:r>
-        <w:t xml:space="preserve">(Garcia</w:t>
-      </w:r>
-      <w:r>
-        <w:t xml:space="preserve"> </w:t>
-      </w:r>
-      <w:r>
-        <w:rPr>
-          <w:i/>
-        </w:rPr>
-        <w:t xml:space="preserve">et al.</w:t>
-      </w:r>
-      <w:r>
-        <w:t xml:space="preserve">, 2013; Ghylin</w:t>
-      </w:r>
-      <w:r>
-        <w:t xml:space="preserve"> </w:t>
-      </w:r>
-      <w:r>
-        <w:rPr>
-          <w:i/>
-        </w:rPr>
-        <w:t xml:space="preserve">et al.</w:t>
-      </w:r>
-      <w:r>
-        <w:t xml:space="preserve">, 2014)</w:t>
-      </w:r>
-      <w:r>
-        <w:t xml:space="preserve">, despite FISH studies showing uptake of those substrates</w:t>
-      </w:r>
-      <w:r>
-        <w:t xml:space="preserve"> </w:t>
-      </w:r>
-      <w:r>
-        <w:t xml:space="preserve">(Buck</w:t>
-      </w:r>
-      <w:r>
-        <w:t xml:space="preserve"> </w:t>
-      </w:r>
-      <w:r>
-        <w:rPr>
-          <w:i/>
-        </w:rPr>
-        <w:t xml:space="preserve">et al.</w:t>
-      </w:r>
-      <w:r>
-        <w:t xml:space="preserve">, 2009; Beier and Bertilsson, 2011; Eckert</w:t>
-      </w:r>
-      <w:r>
-        <w:t xml:space="preserve"> </w:t>
-      </w:r>
-      <w:r>
-        <w:rPr>
-          <w:i/>
-        </w:rPr>
-        <w:t xml:space="preserve">et al.</w:t>
-      </w:r>
-      <w:r>
-        <w:t xml:space="preserve">, 2012, 2013; Salcher</w:t>
-      </w:r>
-      <w:r>
-        <w:t xml:space="preserve"> </w:t>
-      </w:r>
-      <w:r>
-        <w:rPr>
-          <w:i/>
-        </w:rPr>
-        <w:t xml:space="preserve">et al.</w:t>
-      </w:r>
-      <w:r>
-        <w:t xml:space="preserve">, 2013)</w:t>
-      </w:r>
-      <w:r>
-        <w:t xml:space="preserve">. Clade acI-B is also predicted to consume sucrose and maltose</w:t>
-      </w:r>
-      <w:r>
-        <w:t xml:space="preserve"> </w:t>
-      </w:r>
-      <w:r>
-        <w:t xml:space="preserve">(Garcia</w:t>
-      </w:r>
-      <w:r>
-        <w:t xml:space="preserve"> </w:t>
-      </w:r>
-      <w:r>
-        <w:rPr>
-          <w:i/>
-        </w:rPr>
-        <w:t xml:space="preserve">et al.</w:t>
-      </w:r>
-      <w:r>
-        <w:t xml:space="preserve">, 2015)</w:t>
-      </w:r>
-      <w:r>
-        <w:t xml:space="preserve">; it also contains a chitinase for the breakdown of NAG</w:t>
-      </w:r>
-      <w:r>
-        <w:t xml:space="preserve"> </w:t>
-      </w:r>
-      <w:r>
-        <w:t xml:space="preserve">(Garcia</w:t>
-      </w:r>
-      <w:r>
-        <w:t xml:space="preserve"> </w:t>
-      </w:r>
-      <w:r>
-        <w:rPr>
-          <w:i/>
-        </w:rPr>
-        <w:t xml:space="preserve">et al.</w:t>
-      </w:r>
-      <w:r>
-        <w:t xml:space="preserve">, 2013, 2015)</w:t>
-      </w:r>
-      <w:r>
-        <w:t xml:space="preserve">. Finally, the acI are predicted to contain the actinobacterial opsin protein actinorhodopsin</w:t>
-      </w:r>
-      <w:r>
-        <w:t xml:space="preserve"> </w:t>
-      </w:r>
-      <w:r>
-        <w:t xml:space="preserve">(Garcia</w:t>
-      </w:r>
-      <w:r>
-        <w:t xml:space="preserve"> </w:t>
-      </w:r>
-      <w:r>
-        <w:rPr>
-          <w:i/>
-        </w:rPr>
-        <w:t xml:space="preserve">et al.</w:t>
-      </w:r>
-      <w:r>
-        <w:t xml:space="preserve">, 2013, 2014, 2015; Ghylin</w:t>
-      </w:r>
-      <w:r>
-        <w:t xml:space="preserve"> </w:t>
-      </w:r>
-      <w:r>
-        <w:rPr>
-          <w:i/>
-        </w:rPr>
-        <w:t xml:space="preserve">et al.</w:t>
-      </w:r>
-      <w:r>
-        <w:t xml:space="preserve">, 2014)</w:t>
-      </w:r>
-      <w:r>
-        <w:t xml:space="preserve">, a light-harvesting transmembrane protein</w:t>
-      </w:r>
-      <w:r>
-        <w:t xml:space="preserve"> </w:t>
-      </w:r>
-      <w:r>
-        <w:t xml:space="preserve">(Sharma</w:t>
-      </w:r>
-      <w:r>
-        <w:t xml:space="preserve"> </w:t>
-      </w:r>
-      <w:r>
-        <w:rPr>
-          <w:i/>
-        </w:rPr>
-        <w:t xml:space="preserve">et al.</w:t>
-      </w:r>
-      <w:r>
-        <w:t xml:space="preserve">, 2008, 2009)</w:t>
-      </w:r>
-      <w:r>
-        <w:t xml:space="preserve">, as well as the complete pathway for the biosynthesis of its cofactor retinal</w:t>
-      </w:r>
-      <w:r>
-        <w:t xml:space="preserve"> </w:t>
-      </w:r>
-      <w:r>
-        <w:t xml:space="preserve">(Ghylin</w:t>
-      </w:r>
-      <w:r>
-        <w:t xml:space="preserve"> </w:t>
-      </w:r>
-      <w:r>
-        <w:rPr>
-          <w:i/>
-        </w:rPr>
-        <w:t xml:space="preserve">et al.</w:t>
-      </w:r>
-      <w:r>
-        <w:t xml:space="preserve">, 2014)</w:t>
-      </w:r>
-      <w:r>
-        <w:t xml:space="preserve">. Finally, a recent study of a metagenome-assembled genome from clade acI-B predicted the clade is unable to synthesize a number of essential compounds, including for the amino acids isoleucine, leucine, valine, tyrosine, tryptophan, phenylalanine, asparagine; and the cofactors biotin (Vitamin B7), cobalamin (Vitamin B12), folate (Vitamin B9), niacin (Vitamin B3), pantothenate (Vitamin B5), and riboflavin (Vitamin B2)</w:t>
-      </w:r>
-      <w:r>
-        <w:t xml:space="preserve"> </w:t>
-      </w:r>
-      <w:r>
-        <w:t xml:space="preserve">(Garcia</w:t>
-      </w:r>
-      <w:r>
-        <w:t xml:space="preserve"> </w:t>
-      </w:r>
-      <w:r>
-        <w:rPr>
-          <w:i/>
-        </w:rPr>
-        <w:t xml:space="preserve">et al.</w:t>
-      </w:r>
-      <w:r>
-        <w:t xml:space="preserve">, 2015)</w:t>
-      </w:r>
-      <w:r>
-        <w:t xml:space="preserve">. In the aggregate, these results indicate the acI are photoheterotrophs, making a living on a diverse array of N-rich compounds, sugars, and oligo- and poly-saccharides. The acI do not appear to be metabolically self-sufficient, relying on other organisms for the production of essential nutrients.</w:t>
-      </w:r>
-    </w:p>
-    <w:p>
-      <w:pPr>
-        <w:pStyle w:val="BodyText"/>
-      </w:pPr>
-      <w:r>
-        <w:t xml:space="preserve">These metabolic reconstructions all attempt to infer an organism’s ecology from its genome content, a concept referred to as</w:t>
-      </w:r>
-      <w:r>
-        <w:t xml:space="preserve"> </w:t>
-      </w:r>
-      <w:r>
-        <w:t xml:space="preserve">“</w:t>
-      </w:r>
-      <w:r>
-        <w:t xml:space="preserve">reverse ecology</w:t>
-      </w:r>
-      <w:r>
-        <w:t xml:space="preserve">”</w:t>
-      </w:r>
-      <w:r>
-        <w:t xml:space="preserve"> </w:t>
-      </w:r>
-      <w:r>
-        <w:t xml:space="preserve">(Levy and Borenstein, 2012)</w:t>
-      </w:r>
-      <w:r>
-        <w:t xml:space="preserve">. While metabolic reconstructions represent a common entry point to reverse ecological analyses, other approaches take cues from systems biology, focusing instead on an organism’s metabolic network. Here, the chemical reactions of metabolism are represented as connections between substrates and products, and analyzed from the perspective of the entire network</w:t>
-      </w:r>
-      <w:r>
-        <w:t xml:space="preserve"> </w:t>
-      </w:r>
-      <w:r>
-        <w:t xml:space="preserve">(Levy and Borenstein, 2012)</w:t>
-      </w:r>
-      <w:r>
-        <w:t xml:space="preserve">. One such approach is the</w:t>
-      </w:r>
-      <w:r>
-        <w:t xml:space="preserve"> </w:t>
-      </w:r>
-      <w:r>
-        <w:t xml:space="preserve">“</w:t>
-      </w:r>
-      <w:r>
-        <w:t xml:space="preserve">seed set framework</w:t>
-      </w:r>
-      <w:r>
-        <w:t xml:space="preserve">”</w:t>
-      </w:r>
-      <w:r>
-        <w:t xml:space="preserve">, which computes an organism’s</w:t>
-      </w:r>
-      <w:r>
-        <w:t xml:space="preserve"> </w:t>
-      </w:r>
-      <w:r>
-        <w:t xml:space="preserve">“</w:t>
-      </w:r>
-      <w:r>
-        <w:t xml:space="preserve">seed set,</w:t>
-      </w:r>
-      <w:r>
-        <w:t xml:space="preserve">”</w:t>
-      </w:r>
-      <w:r>
-        <w:t xml:space="preserve"> </w:t>
-      </w:r>
-      <w:r>
-        <w:t xml:space="preserve">the set of compounds that the organism cannot synthesize on its own and must exogenously acquire from its environment</w:t>
-      </w:r>
-      <w:r>
-        <w:t xml:space="preserve"> </w:t>
-      </w:r>
-      <w:r>
-        <w:t xml:space="preserve">(Borenstein</w:t>
-      </w:r>
-      <w:r>
-        <w:t xml:space="preserve"> </w:t>
-      </w:r>
-      <w:r>
-        <w:rPr>
-          <w:i/>
-        </w:rPr>
-        <w:t xml:space="preserve">et al.</w:t>
-      </w:r>
-      <w:r>
-        <w:t xml:space="preserve">, 2008)</w:t>
-      </w:r>
-      <w:r>
-        <w:t xml:space="preserve">. As such, these compounds may represent both auxotrophies, essential metabolites for which biosynthetic routes are missing, and nutrients, for which routes for degradation (not synthesis) are present in the genome.</w:t>
-      </w:r>
-    </w:p>
-    <w:p>
-      <w:pPr>
-        <w:pStyle w:val="BodyText"/>
-      </w:pPr>
-      <w:r>
-        <w:t xml:space="preserve">In this work, we expand existing genome-based analyses of the acI lineage by applying the seed set framework to a reference genome collection of 36 freshwater acI genomes, containing all previously-described acI genomes, as well as six additional SAGs and 15 MAGs, including for the first time genomes from the acI-C clade. We have developed a Python package to predict seed compounds for each clade, using metabolic network reconstructions generated from KBase (http://kbase.us). We also present the first metatranscriptomic analysis of gene expression across the three acI clades. Our use of the seed set framework enables the analysis of dozens of genomes without the need for a lengthy manual reconstruction step, and facilitates a focused analysis by identifying those compounds which an organism must obtain from its environment. The seed compounds predicted by our analysis are in agreement with experimental observations, confirming the ability of our method to predict an organism’s metabolic requirements. Finally, our metatranscriptomic analysis shows that the acI express a diverse array of transporters, which we hypothesize may contribute to their observed dominance in a wide variety of aquatic systems.</w:t>
+        <w:t xml:space="preserve">. We have developed a Python package to predict seed compounds for each clade, using the seed set framework and metabolic network reconstructions generated from KBase (http://kbase.us). The seed compounds predicted by our analysis are in agreement with experimental and genomic observations, confirming the ability of our method to predict an organism’s metabolic requirements. We also present the first metatranscriptomic analysis of gene expression across the three acI clades. This analysis shows that the acI express a diverse array of transporters, which we hypothesize may contribute to their observed dominance in a wide variety of aquatic systems.</w:t>
       </w:r>
     </w:p>
     <w:p>
@@ -1119,7 +886,7 @@
         <w:pStyle w:val="FirstParagraph"/>
       </w:pPr>
       <w:r>
-        <w:t xml:space="preserve">This study relies an extensive collection of freshwater bacterial genomes, containing MAGs obtained from two metagenomic time-series from two Wisconsin lakes, as well as SAGs from lakes in the United States and Europe. Additional information about this genome collection can be found in the Supplemental Online Material.</w:t>
+        <w:t xml:space="preserve">This study relies on an extensive collection of freshwater bacterial genomes, containing MAGs obtained from two metagenomic time-series from two Wisconsin lakes, as well as SAGs from lakes in the United States and Europe. Additional information about this genome collection can be found in the Supplemental Online Material.</w:t>
       </w:r>
     </w:p>
     <w:p>
@@ -1904,7 +1671,7 @@
         <w:t xml:space="preserve">, 2014)</w:t>
       </w:r>
       <w:r>
-        <w:t xml:space="preserve">, were generated from four temperate lakes in the United States and Europe, while the MAGs were generated from two temperate lakes in the United States (15 MAGs, nine of which have been previously-described</w:t>
+        <w:t xml:space="preserve">, were generated from four temperate lakes in the United States and Europe, while the MAGs were generated from two temperate lakes in the United States (15 MAGs, nine of which have been previously described</w:t>
       </w:r>
       <w:r>
         <w:t xml:space="preserve"> </w:t>
@@ -1987,7 +1754,28 @@
         <w:pStyle w:val="BodyText"/>
       </w:pPr>
       <w:r>
-        <w:t xml:space="preserve">A phylogenetic tree of these genomes is shown in Figure 1. Of note, three MAGs were classified as belonging to the acI-C clade, and represent the first genomes from this group. Additionally, five MAGs fell into one of the seven tribes defined by our SAGs.</w:t>
+        <w:t xml:space="preserve">A phylogenetic tree of these genomes is shown in Figure 1. The acI have been phylogenetically divided into three clades (A, B, and C) and thirteen tribes on the basis of their 16S rRNA gene sequences</w:t>
+      </w:r>
+      <w:r>
+        <w:t xml:space="preserve"> </w:t>
+      </w:r>
+      <w:r>
+        <w:t xml:space="preserve">(Newton</w:t>
+      </w:r>
+      <w:r>
+        <w:t xml:space="preserve"> </w:t>
+      </w:r>
+      <w:r>
+        <w:rPr>
+          <w:i/>
+        </w:rPr>
+        <w:t xml:space="preserve">et al.</w:t>
+      </w:r>
+      <w:r>
+        <w:t xml:space="preserve">, 2011)</w:t>
+      </w:r>
+      <w:r>
+        <w:t xml:space="preserve">, and our genome collection contains genome from all three clades and seven tribes. Of note, three MAGs were classified as belonging to the acI-C clade, and represent the first genomes from this group. Additionally, five MAGs fell into one of the seven tribes defined by our SAGs.</w:t>
       </w:r>
     </w:p>
     <w:p>
@@ -2465,7 +2253,7 @@
         <w:pStyle w:val="FirstParagraph"/>
       </w:pPr>
       <w:r>
-        <w:t xml:space="preserve">Our predictions of substrate utilization capabilities of the acI lineage are largely congruent with previous studies. We predict that the consumption of N-rich compounds is a universal feature of the acI lineage, with all three clades predicted to consume ammonium, branched-chain amino acids (leucine, isoleucine, and valine), the polyamines spermidine and putrescine, and oligopeptides. Further specialization may occur within each clade, as evidenced by each clade expressing unique substate binding proteins for some of their amino acid and peptide transporters. However, despite experimental observations of arginine, glutamate, and glutamine uptake, we failed to identify a transporter for these compounds.</w:t>
+        <w:t xml:space="preserve">This study introduces the use of high-throughput metabolic reconstruction and computational metabolic network analysis to predict the metabolic niche of uncultivated microorganisms from incomplete genome sequences. By leveraging multiple genomes from related populations, we were able to construct composite genomes for higher taxonomic levels. As metagenomic assembly and binning techniques improve and complete genomes become available, we anticipate our approach being applied to individual microbial species.</w:t>
       </w:r>
     </w:p>
     <w:p>
@@ -2473,7 +2261,7 @@
         <w:pStyle w:val="BodyText"/>
       </w:pPr>
       <w:r>
-        <w:t xml:space="preserve">Furthermore, we confirm the ability of all three clades to consume the five-carbon sugar xylose, as well as the six-carbon sugar maltose (previously thought to be restricted to clade acI-B). The acI-C genomes examined in this study did not contain transporters for ribose, suggesting that the utilization of this five-carbon sugar may be restricted to clades acI-A and acI-B. However, the possibility that acI-C consumes ribose cannot yet be ruled out, because our acI-C composite metabolic network graph remains incomplete. However, we failed to identify transporters for the saccharides glucose, and N-acetylglucosamine, both of which have been experimentally shown to be consumed by acI bacteria. Furthermore, in clades acI-A and acI-C, we identified additional hydrolases capable of acting on beta-glucosides, as well as alpha- and beta-galactosides, enzymes which had previously been detected only in clade acI-A.</w:t>
+        <w:t xml:space="preserve">Our predictions of substrate utilization capabilities of the acI lineage are largely congruent with previous studies, indicating that the seed set framework is comparable to manual reconstruction efforts. We predict that the consumption of N-rich compounds is a universal feature of the acI lineage, with all three clades predicted to consume ammonium, branched-chain amino acids, the polyamines spermidine and putrescine, and oligopeptides. Further specialization may occur within each clade, as evidenced by each clade containing unique substate binding proteins for some of their amino acid and peptide transporters. Furthermore, we confirm the ability of all three clades to consume xylose and maltose, and of clades acI-A and acI-B to consume ribose. However, the possibility that acI-C consumes ribose cannot yet be ruled out, because our acI-C composite metabolic network graph remains incomplete. Our analysis also made novel predictions, including the presence of beta-glucosidases, as well as alpha- and beta-galactosidases in clades acI-A and acI-C.</w:t>
       </w:r>
     </w:p>
     <w:p>
@@ -2481,7 +2269,70 @@
         <w:pStyle w:val="BodyText"/>
       </w:pPr>
       <w:r>
-        <w:t xml:space="preserve">We also identified transporters for the nucleobase uracil, as well as two permeases with broad specificity. These permeases are capable of acting on both purine and pyrimidine nucleobases (cysotine, uracil, and xanthine), suggesting the acI may obtain these compounds from the environment.</w:t>
+        <w:t xml:space="preserve">Our analysis also suggests that auxotrophies for some vitamins may be universal features of the lineage, as we predict all clades to be auxotrophic for Vitamins B5 and B6. However, our analysis does not identify Vitamins B2, B3, B9, or B12 as auxotrophies for clade acI-B, a result which had been previously suggested</w:t>
+      </w:r>
+      <w:r>
+        <w:t xml:space="preserve"> </w:t>
+      </w:r>
+      <w:r>
+        <w:t xml:space="preserve">(Garcia</w:t>
+      </w:r>
+      <w:r>
+        <w:t xml:space="preserve"> </w:t>
+      </w:r>
+      <w:r>
+        <w:rPr>
+          <w:i/>
+        </w:rPr>
+        <w:t xml:space="preserve">et al.</w:t>
+      </w:r>
+      <w:r>
+        <w:t xml:space="preserve">, 2015)</w:t>
+      </w:r>
+      <w:r>
+        <w:t xml:space="preserve">. This discrepancy may arise because we are analyzing the metabolism of the entire clade, while previous predictions were made on the basis of a single genome</w:t>
+      </w:r>
+      <w:r>
+        <w:t xml:space="preserve"> </w:t>
+      </w:r>
+      <w:r>
+        <w:t xml:space="preserve">(Garcia</w:t>
+      </w:r>
+      <w:r>
+        <w:t xml:space="preserve"> </w:t>
+      </w:r>
+      <w:r>
+        <w:rPr>
+          <w:i/>
+        </w:rPr>
+        <w:t xml:space="preserve">et al.</w:t>
+      </w:r>
+      <w:r>
+        <w:t xml:space="preserve">, 2015)</w:t>
+      </w:r>
+      <w:r>
+        <w:t xml:space="preserve">. We also predict new auxotrophies within the acI lineage, including THF (clade acI-A), and lysine, homoserine, and UMP (clade acI-C). These results provide additional support to the hypothesis that distributed metabolic pathways and metabolic complementarity may be common features of freshwater bacterial communities</w:t>
+      </w:r>
+      <w:r>
+        <w:t xml:space="preserve"> </w:t>
+      </w:r>
+      <w:r>
+        <w:t xml:space="preserve">(Garcia</w:t>
+      </w:r>
+      <w:r>
+        <w:t xml:space="preserve"> </w:t>
+      </w:r>
+      <w:r>
+        <w:rPr>
+          <w:i/>
+        </w:rPr>
+        <w:t xml:space="preserve">et al.</w:t>
+      </w:r>
+      <w:r>
+        <w:t xml:space="preserve">, 2015)</w:t>
+      </w:r>
+      <w:r>
+        <w:t xml:space="preserve">. Finally, we predict transporters for Vitamins B1, B7 and B12, but do not predict auxotrophies for these vitamins.</w:t>
       </w:r>
     </w:p>
     <w:p>
@@ -2489,67 +2340,43 @@
         <w:pStyle w:val="BodyText"/>
       </w:pPr>
       <w:r>
-        <w:t xml:space="preserve">Our analysis also suggests that auxotrophies for some vitamins may be universal features of the lineage, as we predict all clades to be auxotrophic for Vitamins B5 and B6, in agreement with previous predictions for clade acI-B</w:t>
-      </w:r>
-      <w:r>
-        <w:t xml:space="preserve"> </w:t>
-      </w:r>
-      <w:r>
-        <w:t xml:space="preserve">(Garcia</w:t>
-      </w:r>
-      <w:r>
-        <w:t xml:space="preserve"> </w:t>
-      </w:r>
-      <w:r>
-        <w:rPr>
-          <w:i/>
-        </w:rPr>
-        <w:t xml:space="preserve">et al.</w:t>
-      </w:r>
-      <w:r>
-        <w:t xml:space="preserve">, 2015)</w:t>
-      </w:r>
-      <w:r>
-        <w:t xml:space="preserve">. In addition, we predict transporters for Vitamins B1, B7 and B12, but do not predict auxotrophies for these vitamins. Finally, our analysis does not identify Vitamins B2, B3, B9, or B12 as auxotrophies for clade acI-B, a result which had been previously suggested</w:t>
-      </w:r>
-      <w:r>
-        <w:t xml:space="preserve"> </w:t>
-      </w:r>
-      <w:r>
-        <w:t xml:space="preserve">(Garcia</w:t>
-      </w:r>
-      <w:r>
-        <w:t xml:space="preserve"> </w:t>
-      </w:r>
-      <w:r>
-        <w:rPr>
-          <w:i/>
-        </w:rPr>
-        <w:t xml:space="preserve">et al.</w:t>
-      </w:r>
-      <w:r>
-        <w:t xml:space="preserve">, 2015)</w:t>
-      </w:r>
-      <w:r>
-        <w:t xml:space="preserve">. This discrepancy may arise because we are analyzing the metabolism of the entire clade, while previous predictions were made on the basis of a single genome</w:t>
-      </w:r>
-      <w:r>
-        <w:t xml:space="preserve"> </w:t>
-      </w:r>
-      <w:r>
-        <w:t xml:space="preserve">(Garcia</w:t>
-      </w:r>
-      <w:r>
-        <w:t xml:space="preserve"> </w:t>
-      </w:r>
-      <w:r>
-        <w:rPr>
-          <w:i/>
-        </w:rPr>
-        <w:t xml:space="preserve">et al.</w:t>
-      </w:r>
-      <w:r>
-        <w:t xml:space="preserve">, 2015)</w:t>
+        <w:t xml:space="preserve">This study also presents the first combined metagenomic and metatranscriptomic analysis of a freshwater microbial community. Transport proteins for many seed compounds were among the most highly expressed in the acI genomes, suggesting that the success of acI’s passive lifestyle may be due to constitutive expression of its diverse transport genes. This would enable acI bacteria to consume any substrate in their vicinity without waiting for a regulatory response. We also observe differences in the relative expression of these transporters, which may point to differences in the importance of these substrates to acI. For example, the transporters for oligopeptides and branched-chain amino acids are generally more highly expressed than those for sugars, suggesting a preference for compounds that can supply both nitrogen and carbon. The actinorhodopsin protein is highly expressed, and may facilitate synthesis of the ATP needed to drive acI’s many ABC-type transporters.</w:t>
+      </w:r>
+    </w:p>
+    <w:p>
+      <w:pPr>
+        <w:pStyle w:val="Heading1"/>
+      </w:pPr>
+      <w:bookmarkStart w:id="44" w:name="conclusions"/>
+      <w:bookmarkEnd w:id="44"/>
+      <w:r>
+        <w:t xml:space="preserve">Conclusions</w:t>
+      </w:r>
+    </w:p>
+    <w:p>
+      <w:pPr>
+        <w:pStyle w:val="FirstParagraph"/>
+      </w:pPr>
+      <w:r>
+        <w:t xml:space="preserve">In this study, we examined the ecological niche of uncultivated acI bacteria using metabolic network analysis and the seed set framework. Predicted seed compounds include an array of N-containing compounds, simple sugars, and saccharides, many of which acI have been observed to consume</w:t>
+      </w:r>
+      <w:r>
+        <w:t xml:space="preserve"> </w:t>
+      </w:r>
+      <w:r>
+        <w:rPr>
+          <w:i/>
+        </w:rPr>
+        <w:t xml:space="preserve">in situ</w:t>
+      </w:r>
+      <w:r>
+        <w:t xml:space="preserve">, as well as newly predicted auxotrophies. These auxotrophies were identified solely based on metabolic network structure, without the need to look for complete biosynthetic pathways for these compounds. Our high-throughput approach easily scales to 100s and 1000s of genomes, and enables a focused metabolic analysis by identifying those compounds through which an organism interacts with its environment. Finally, the seed set framework enables additional reverse ecological analyses, which promise to predict the interactions between microbial species in complex environments</w:t>
+      </w:r>
+      <w:r>
+        <w:t xml:space="preserve"> </w:t>
+      </w:r>
+      <w:r>
+        <w:t xml:space="preserve">(Levy and Borenstein, 2012)</w:t>
       </w:r>
       <w:r>
         <w:t xml:space="preserve">.</w:t>
@@ -2557,89 +2384,10 @@
     </w:p>
     <w:p>
       <w:pPr>
-        <w:pStyle w:val="BodyText"/>
-      </w:pPr>
-      <w:r>
-        <w:t xml:space="preserve">Transport proteins for many of these metabolites were among the most highly expressed in the genomes, suggesting that the success of acI’s passive lifestyle may be due to constitutive expression of its diverse transport genes, which enable it to consume any substrate in its vicinity without waiting for a regulatory response. We also observe differences in the relative expression of these transporters, which may point to differences in the importance of these substrates to acI. For example, the transporters for oligopeptides and branched-chain amino acids are generally more highly expressed than those for sugars, suggesting a preference for compounds that can supply both nitrogen and carbon. The actinorhodopsin protein is highly expressed, and may facilitate synthesis of the ATP needed to drive acI’s many ABC-type transporters.</w:t>
-      </w:r>
-    </w:p>
-    <w:p>
-      <w:pPr>
-        <w:pStyle w:val="BodyText"/>
-      </w:pPr>
-      <w:r>
-        <w:t xml:space="preserve">Our analysis also provides new insights into auxotrophies within the acI lineage, identifying THF as an auxotrophy for clade acI-A, and lysine, homoserine, and UMP as auxotrophies for acI-C. THF is a derivative of folic acid (Vitamin B9), which was previously identified as an auxotrophy for clade acI-B</w:t>
-      </w:r>
-      <w:r>
-        <w:t xml:space="preserve"> </w:t>
-      </w:r>
-      <w:r>
-        <w:t xml:space="preserve">(Garcia</w:t>
-      </w:r>
-      <w:r>
-        <w:t xml:space="preserve"> </w:t>
-      </w:r>
-      <w:r>
-        <w:rPr>
-          <w:i/>
-        </w:rPr>
-        <w:t xml:space="preserve">et al.</w:t>
-      </w:r>
-      <w:r>
-        <w:t xml:space="preserve">, 2015)</w:t>
-      </w:r>
-      <w:r>
-        <w:t xml:space="preserve">. Additionally, clade acI-B was previously identified as auxotrophic for a number of amino acids, though lysine and homoserine were not among them</w:t>
-      </w:r>
-      <w:r>
-        <w:t xml:space="preserve"> </w:t>
-      </w:r>
-      <w:r>
-        <w:t xml:space="preserve">(Garcia</w:t>
-      </w:r>
-      <w:r>
-        <w:t xml:space="preserve"> </w:t>
-      </w:r>
-      <w:r>
-        <w:rPr>
-          <w:i/>
-        </w:rPr>
-        <w:t xml:space="preserve">et al.</w:t>
-      </w:r>
-      <w:r>
-        <w:t xml:space="preserve">, 2015)</w:t>
-      </w:r>
-      <w:r>
-        <w:t xml:space="preserve">. These results provide additional support to the hypothesis that distributed metabolic pathways and metabolic complementarity may be common features of freshwater bacterial communities</w:t>
-      </w:r>
-      <w:r>
-        <w:t xml:space="preserve"> </w:t>
-      </w:r>
-      <w:r>
-        <w:t xml:space="preserve">(Garcia</w:t>
-      </w:r>
-      <w:r>
-        <w:t xml:space="preserve"> </w:t>
-      </w:r>
-      <w:r>
-        <w:rPr>
-          <w:i/>
-        </w:rPr>
-        <w:t xml:space="preserve">et al.</w:t>
-      </w:r>
-      <w:r>
-        <w:t xml:space="preserve">, 2015)</w:t>
-      </w:r>
-      <w:r>
-        <w:t xml:space="preserve">.</w:t>
-      </w:r>
-    </w:p>
-    <w:p>
-      <w:pPr>
         <w:pStyle w:val="Heading1"/>
       </w:pPr>
-      <w:bookmarkStart w:id="44" w:name="acknowledgements"/>
-      <w:bookmarkEnd w:id="44"/>
+      <w:bookmarkStart w:id="45" w:name="acknowledgements"/>
+      <w:bookmarkEnd w:id="45"/>
       <w:r>
         <w:t xml:space="preserve">Acknowledgements</w:t>
       </w:r>
@@ -2648,8 +2396,8 @@
       <w:pPr>
         <w:pStyle w:val="Heading1"/>
       </w:pPr>
-      <w:bookmarkStart w:id="45" w:name="conflict-of-interest"/>
-      <w:bookmarkEnd w:id="45"/>
+      <w:bookmarkStart w:id="46" w:name="conflict-of-interest"/>
+      <w:bookmarkEnd w:id="46"/>
       <w:r>
         <w:t xml:space="preserve">Conflict of Interest</w:t>
       </w:r>
@@ -2666,8 +2414,8 @@
       <w:pPr>
         <w:pStyle w:val="Heading1"/>
       </w:pPr>
-      <w:bookmarkStart w:id="46" w:name="references"/>
-      <w:bookmarkEnd w:id="46"/>
+      <w:bookmarkStart w:id="47" w:name="references"/>
+      <w:bookmarkEnd w:id="47"/>
       <w:r>
         <w:t xml:space="preserve">References</w:t>
       </w:r>
@@ -3944,50 +3692,6 @@
       </w:r>
       <w:r>
         <w:t xml:space="preserve">: 896–907.</w:t>
-      </w:r>
-    </w:p>
-    <w:p>
-      <w:pPr>
-        <w:pStyle w:val="Bibliography"/>
-      </w:pPr>
-      <w:r>
-        <w:t xml:space="preserve">Sharma AK, Sommerfeld K, Bullerjahn GS, Matteson AR, Wilhelm SW, Jezbera J</w:t>
-      </w:r>
-      <w:r>
-        <w:t xml:space="preserve"> </w:t>
-      </w:r>
-      <w:r>
-        <w:rPr>
-          <w:i/>
-        </w:rPr>
-        <w:t xml:space="preserve">et al.</w:t>
-      </w:r>
-      <w:r>
-        <w:t xml:space="preserve"> </w:t>
-      </w:r>
-      <w:r>
-        <w:t xml:space="preserve">(2009). Actinorhodopsin genes discovered in diverse freshwater habitats and among cultivated freshwater Actinobacteria.</w:t>
-      </w:r>
-      <w:r>
-        <w:t xml:space="preserve"> </w:t>
-      </w:r>
-      <w:r>
-        <w:rPr>
-          <w:i/>
-        </w:rPr>
-        <w:t xml:space="preserve">The ISME Journal</w:t>
-      </w:r>
-      <w:r>
-        <w:t xml:space="preserve"> </w:t>
-      </w:r>
-      <w:r>
-        <w:rPr>
-          <w:b/>
-        </w:rPr>
-        <w:t xml:space="preserve">3</w:t>
-      </w:r>
-      <w:r>
-        <w:t xml:space="preserve">: 726–737.</w:t>
       </w:r>
     </w:p>
     <w:p>
@@ -4573,7 +4277,7 @@
     </w:lvl>
   </w:abstractNum>
   <w:abstractNum w:abstractNumId="990">
-    <w:nsid w:val="81aafd29"/>
+    <w:nsid w:val="a2000adf"/>
     <w:multiLevelType w:val="multilevel"/>
     <w:lvl w:ilvl="0">
       <w:numFmt w:val="bullet"/>

</xml_diff>

<commit_message>
Manuscript: Write abstract. Additional minor revisions.
</commit_message>
<xml_diff>
--- a/manuscript/Hamilton_acI_2016_MS.docx
+++ b/manuscript/Hamilton_acI_2016_MS.docx
@@ -99,7 +99,7 @@
         <w:rPr>
           <w:vertAlign w:val="superscript"/>
         </w:rPr>
-        <w:t xml:space="preserve">1,*</w:t>
+        <w:t xml:space="preserve">1*</w:t>
       </w:r>
       <w:r>
         <w:t xml:space="preserve">,</w:t>
@@ -108,7 +108,225 @@
         <w:t xml:space="preserve"> </w:t>
       </w:r>
       <w:r>
-        <w:t xml:space="preserve">TBD,</w:t>
+        <w:t xml:space="preserve">Sarahi</w:t>
+      </w:r>
+      <w:r>
+        <w:t xml:space="preserve"> </w:t>
+      </w:r>
+      <w:r>
+        <w:t xml:space="preserve">L.</w:t>
+      </w:r>
+      <w:r>
+        <w:t xml:space="preserve"> </w:t>
+      </w:r>
+      <w:r>
+        <w:t xml:space="preserve">Garcia^2,</w:t>
+      </w:r>
+      <w:r>
+        <w:t xml:space="preserve"> </w:t>
+      </w:r>
+      <w:r>
+        <w:t xml:space="preserve">Brittany</w:t>
+      </w:r>
+      <w:r>
+        <w:t xml:space="preserve"> </w:t>
+      </w:r>
+      <w:r>
+        <w:t xml:space="preserve">S.</w:t>
+      </w:r>
+      <w:r>
+        <w:t xml:space="preserve"> </w:t>
+      </w:r>
+      <w:r>
+        <w:t xml:space="preserve">Brown^1,</w:t>
+      </w:r>
+      <w:r>
+        <w:t xml:space="preserve"> </w:t>
+      </w:r>
+      <w:r>
+        <w:t xml:space="preserve">Ben</w:t>
+      </w:r>
+      <w:r>
+        <w:t xml:space="preserve"> </w:t>
+      </w:r>
+      <w:r>
+        <w:t xml:space="preserve">O.</w:t>
+      </w:r>
+      <w:r>
+        <w:t xml:space="preserve"> </w:t>
+      </w:r>
+      <w:r>
+        <w:t xml:space="preserve">Oyserman^3,</w:t>
+      </w:r>
+      <w:r>
+        <w:t xml:space="preserve"> </w:t>
+      </w:r>
+      <w:r>
+        <w:t xml:space="preserve">Francisco</w:t>
+      </w:r>
+      <w:r>
+        <w:t xml:space="preserve"> </w:t>
+      </w:r>
+      <w:r>
+        <w:t xml:space="preserve">Moya-Flores^3,</w:t>
+      </w:r>
+      <w:r>
+        <w:t xml:space="preserve"> </w:t>
+      </w:r>
+      <w:r>
+        <w:t xml:space="preserve">Stefan</w:t>
+      </w:r>
+      <w:r>
+        <w:t xml:space="preserve"> </w:t>
+      </w:r>
+      <w:r>
+        <w:t xml:space="preserve">Bertilsson^2,</w:t>
+      </w:r>
+      <w:r>
+        <w:t xml:space="preserve"> </w:t>
+      </w:r>
+      <w:r>
+        <w:t xml:space="preserve">Rex</w:t>
+      </w:r>
+      <w:r>
+        <w:t xml:space="preserve"> </w:t>
+      </w:r>
+      <w:r>
+        <w:t xml:space="preserve">R.</w:t>
+      </w:r>
+      <w:r>
+        <w:t xml:space="preserve"> </w:t>
+      </w:r>
+      <w:r>
+        <w:t xml:space="preserve">Malmstrom^4,</w:t>
+      </w:r>
+      <w:r>
+        <w:t xml:space="preserve"> </w:t>
+      </w:r>
+      <w:r>
+        <w:t xml:space="preserve">Katrina</w:t>
+      </w:r>
+      <w:r>
+        <w:t xml:space="preserve"> </w:t>
+      </w:r>
+      <w:r>
+        <w:t xml:space="preserve">T.</w:t>
+      </w:r>
+      <w:r>
+        <w:t xml:space="preserve"> </w:t>
+      </w:r>
+      <w:r>
+        <w:t xml:space="preserve">Forest^1,</w:t>
+      </w:r>
+      <w:r>
+        <w:t xml:space="preserve"> </w:t>
+      </w:r>
+      <w:r>
+        <w:t xml:space="preserve">Katherine</w:t>
+      </w:r>
+      <w:r>
+        <w:t xml:space="preserve"> </w:t>
+      </w:r>
+      <w:r>
+        <w:t xml:space="preserve">D.</w:t>
+      </w:r>
+      <w:r>
+        <w:t xml:space="preserve"> </w:t>
+      </w:r>
+      <w:r>
+        <w:t xml:space="preserve">McMahon^1,3</w:t>
+      </w:r>
+    </w:p>
+    <w:p>
+      <w:pPr>
+        <w:pStyle w:val="Date"/>
+      </w:pPr>
+      <w:r>
+        <w:rPr>
+          <w:vertAlign w:val="superscript"/>
+        </w:rPr>
+        <w:t xml:space="preserve">1</w:t>
+      </w:r>
+      <w:r>
+        <w:t xml:space="preserve"> </w:t>
+      </w:r>
+      <w:r>
+        <w:t xml:space="preserve">Department</w:t>
+      </w:r>
+      <w:r>
+        <w:t xml:space="preserve"> </w:t>
+      </w:r>
+      <w:r>
+        <w:t xml:space="preserve">of</w:t>
+      </w:r>
+      <w:r>
+        <w:t xml:space="preserve"> </w:t>
+      </w:r>
+      <w:r>
+        <w:t xml:space="preserve">Bacteriology,</w:t>
+      </w:r>
+      <w:r>
+        <w:t xml:space="preserve"> </w:t>
+      </w:r>
+      <w:r>
+        <w:t xml:space="preserve">University</w:t>
+      </w:r>
+      <w:r>
+        <w:t xml:space="preserve"> </w:t>
+      </w:r>
+      <w:r>
+        <w:t xml:space="preserve">of</w:t>
+      </w:r>
+      <w:r>
+        <w:t xml:space="preserve"> </w:t>
+      </w:r>
+      <w:r>
+        <w:t xml:space="preserve">Wisconsin-Madison,</w:t>
+      </w:r>
+      <w:r>
+        <w:t xml:space="preserve"> </w:t>
+      </w:r>
+      <w:r>
+        <w:t xml:space="preserve">Madison,</w:t>
+      </w:r>
+      <w:r>
+        <w:t xml:space="preserve"> </w:t>
+      </w:r>
+      <w:r>
+        <w:t xml:space="preserve">WI,</w:t>
+      </w:r>
+      <w:r>
+        <w:t xml:space="preserve"> </w:t>
+      </w:r>
+      <w:r>
+        <w:t xml:space="preserve">USA;</w:t>
+      </w:r>
+      <w:r>
+        <w:t xml:space="preserve"> </w:t>
+      </w:r>
+      <w:r>
+        <w:rPr>
+          <w:vertAlign w:val="superscript"/>
+        </w:rPr>
+        <w:t xml:space="preserve">2</w:t>
+      </w:r>
+      <w:r>
+        <w:t xml:space="preserve"> </w:t>
+      </w:r>
+      <w:r>
+        <w:t xml:space="preserve">Department</w:t>
+      </w:r>
+      <w:r>
+        <w:t xml:space="preserve"> </w:t>
+      </w:r>
+      <w:r>
+        <w:t xml:space="preserve">of</w:t>
+      </w:r>
+      <w:r>
+        <w:t xml:space="preserve"> </w:t>
+      </w:r>
+      <w:r>
+        <w:t xml:space="preserve">Ecology</w:t>
       </w:r>
       <w:r>
         <w:t xml:space="preserve"> </w:t>
@@ -120,36 +338,169 @@
         <w:t xml:space="preserve"> </w:t>
       </w:r>
       <w:r>
-        <w:t xml:space="preserve">Katherine</w:t>
-      </w:r>
-      <w:r>
-        <w:t xml:space="preserve"> </w:t>
-      </w:r>
-      <w:r>
-        <w:t xml:space="preserve">D.</w:t>
-      </w:r>
-      <w:r>
-        <w:t xml:space="preserve"> </w:t>
-      </w:r>
-      <w:r>
-        <w:t xml:space="preserve">McMahon</w:t>
+        <w:t xml:space="preserve">Genetics,</w:t>
+      </w:r>
+      <w:r>
+        <w:t xml:space="preserve"> </w:t>
+      </w:r>
+      <w:r>
+        <w:t xml:space="preserve">Limnology</w:t>
+      </w:r>
+      <w:r>
+        <w:t xml:space="preserve"> </w:t>
+      </w:r>
+      <w:r>
+        <w:t xml:space="preserve">and</w:t>
+      </w:r>
+      <w:r>
+        <w:t xml:space="preserve"> </w:t>
+      </w:r>
+      <w:r>
+        <w:t xml:space="preserve">Science</w:t>
+      </w:r>
+      <w:r>
+        <w:t xml:space="preserve"> </w:t>
+      </w:r>
+      <w:r>
+        <w:t xml:space="preserve">for</w:t>
+      </w:r>
+      <w:r>
+        <w:t xml:space="preserve"> </w:t>
+      </w:r>
+      <w:r>
+        <w:t xml:space="preserve">Life</w:t>
+      </w:r>
+      <w:r>
+        <w:t xml:space="preserve"> </w:t>
+      </w:r>
+      <w:r>
+        <w:t xml:space="preserve">Laboratory,</w:t>
+      </w:r>
+      <w:r>
+        <w:t xml:space="preserve"> </w:t>
+      </w:r>
+      <w:r>
+        <w:t xml:space="preserve">Uppsala</w:t>
+      </w:r>
+      <w:r>
+        <w:t xml:space="preserve"> </w:t>
+      </w:r>
+      <w:r>
+        <w:t xml:space="preserve">University,</w:t>
+      </w:r>
+      <w:r>
+        <w:t xml:space="preserve"> </w:t>
+      </w:r>
+      <w:r>
+        <w:t xml:space="preserve">Uppsala,</w:t>
+      </w:r>
+      <w:r>
+        <w:t xml:space="preserve"> </w:t>
+      </w:r>
+      <w:r>
+        <w:t xml:space="preserve">Sweden;</w:t>
+      </w:r>
+      <w:r>
+        <w:t xml:space="preserve"> </w:t>
       </w:r>
       <w:r>
         <w:rPr>
           <w:vertAlign w:val="superscript"/>
         </w:rPr>
-        <w:t xml:space="preserve">1,2,*</w:t>
-      </w:r>
-    </w:p>
-    <w:p>
-      <w:pPr>
-        <w:pStyle w:val="Date"/>
-      </w:pPr>
+        <w:t xml:space="preserve">3</w:t>
+      </w:r>
+      <w:r>
+        <w:t xml:space="preserve"> </w:t>
+      </w:r>
+      <w:r>
+        <w:t xml:space="preserve">Department</w:t>
+      </w:r>
+      <w:r>
+        <w:t xml:space="preserve"> </w:t>
+      </w:r>
+      <w:r>
+        <w:t xml:space="preserve">of</w:t>
+      </w:r>
+      <w:r>
+        <w:t xml:space="preserve"> </w:t>
+      </w:r>
+      <w:r>
+        <w:t xml:space="preserve">Civil</w:t>
+      </w:r>
+      <w:r>
+        <w:t xml:space="preserve"> </w:t>
+      </w:r>
+      <w:r>
+        <w:t xml:space="preserve">and</w:t>
+      </w:r>
+      <w:r>
+        <w:t xml:space="preserve"> </w:t>
+      </w:r>
+      <w:r>
+        <w:t xml:space="preserve">Environmental</w:t>
+      </w:r>
+      <w:r>
+        <w:t xml:space="preserve"> </w:t>
+      </w:r>
+      <w:r>
+        <w:t xml:space="preserve">Engineering,</w:t>
+      </w:r>
+      <w:r>
+        <w:t xml:space="preserve"> </w:t>
+      </w:r>
+      <w:r>
+        <w:t xml:space="preserve">University</w:t>
+      </w:r>
+      <w:r>
+        <w:t xml:space="preserve"> </w:t>
+      </w:r>
+      <w:r>
+        <w:t xml:space="preserve">of</w:t>
+      </w:r>
+      <w:r>
+        <w:t xml:space="preserve"> </w:t>
+      </w:r>
+      <w:r>
+        <w:t xml:space="preserve">Wisconsin-Madison,</w:t>
+      </w:r>
+      <w:r>
+        <w:t xml:space="preserve"> </w:t>
+      </w:r>
+      <w:r>
+        <w:t xml:space="preserve">Madison,</w:t>
+      </w:r>
+      <w:r>
+        <w:t xml:space="preserve"> </w:t>
+      </w:r>
+      <w:r>
+        <w:t xml:space="preserve">WI,</w:t>
+      </w:r>
+      <w:r>
+        <w:t xml:space="preserve"> </w:t>
+      </w:r>
+      <w:r>
+        <w:t xml:space="preserve">USA;</w:t>
+      </w:r>
+      <w:r>
+        <w:t xml:space="preserve"> </w:t>
+      </w:r>
       <w:r>
         <w:rPr>
           <w:vertAlign w:val="superscript"/>
         </w:rPr>
-        <w:t xml:space="preserve">1</w:t>
+        <w:t xml:space="preserve">4</w:t>
+      </w:r>
+      <w:r>
+        <w:t xml:space="preserve"> </w:t>
+      </w:r>
+      <w:r>
+        <w:t xml:space="preserve">United</w:t>
+      </w:r>
+      <w:r>
+        <w:t xml:space="preserve"> </w:t>
+      </w:r>
+      <w:r>
+        <w:t xml:space="preserve">States</w:t>
       </w:r>
       <w:r>
         <w:t xml:space="preserve"> </w:t>
@@ -167,118 +518,43 @@
         <w:t xml:space="preserve"> </w:t>
       </w:r>
       <w:r>
-        <w:t xml:space="preserve">Bacteriology,</w:t>
-      </w:r>
-      <w:r>
-        <w:t xml:space="preserve"> </w:t>
-      </w:r>
-      <w:r>
-        <w:t xml:space="preserve">University</w:t>
-      </w:r>
-      <w:r>
-        <w:t xml:space="preserve"> </w:t>
-      </w:r>
-      <w:r>
-        <w:t xml:space="preserve">of</w:t>
-      </w:r>
-      <w:r>
-        <w:t xml:space="preserve"> </w:t>
-      </w:r>
-      <w:r>
-        <w:t xml:space="preserve">Wisconsin-Madison,</w:t>
-      </w:r>
-      <w:r>
-        <w:t xml:space="preserve"> </w:t>
-      </w:r>
-      <w:r>
-        <w:t xml:space="preserve">Madison,</w:t>
-      </w:r>
-      <w:r>
-        <w:t xml:space="preserve"> </w:t>
-      </w:r>
-      <w:r>
-        <w:t xml:space="preserve">WI,</w:t>
-      </w:r>
-      <w:r>
-        <w:t xml:space="preserve"> </w:t>
-      </w:r>
-      <w:r>
-        <w:t xml:space="preserve">USA;</w:t>
-      </w:r>
-      <w:r>
-        <w:t xml:space="preserve"> </w:t>
-      </w:r>
-      <w:r>
-        <w:rPr>
-          <w:vertAlign w:val="superscript"/>
-        </w:rPr>
-        <w:t xml:space="preserve">2</w:t>
-      </w:r>
-      <w:r>
-        <w:t xml:space="preserve"> </w:t>
-      </w:r>
-      <w:r>
-        <w:t xml:space="preserve">Department</w:t>
-      </w:r>
-      <w:r>
-        <w:t xml:space="preserve"> </w:t>
-      </w:r>
-      <w:r>
-        <w:t xml:space="preserve">of</w:t>
-      </w:r>
-      <w:r>
-        <w:t xml:space="preserve"> </w:t>
-      </w:r>
-      <w:r>
-        <w:t xml:space="preserve">Civil</w:t>
-      </w:r>
-      <w:r>
-        <w:t xml:space="preserve"> </w:t>
-      </w:r>
-      <w:r>
-        <w:t xml:space="preserve">and</w:t>
-      </w:r>
-      <w:r>
-        <w:t xml:space="preserve"> </w:t>
-      </w:r>
-      <w:r>
-        <w:t xml:space="preserve">Environmental</w:t>
-      </w:r>
-      <w:r>
-        <w:t xml:space="preserve"> </w:t>
-      </w:r>
-      <w:r>
-        <w:t xml:space="preserve">Engineering,</w:t>
-      </w:r>
-      <w:r>
-        <w:t xml:space="preserve"> </w:t>
-      </w:r>
-      <w:r>
-        <w:t xml:space="preserve">University</w:t>
-      </w:r>
-      <w:r>
-        <w:t xml:space="preserve"> </w:t>
-      </w:r>
-      <w:r>
-        <w:t xml:space="preserve">of</w:t>
-      </w:r>
-      <w:r>
-        <w:t xml:space="preserve"> </w:t>
-      </w:r>
-      <w:r>
-        <w:t xml:space="preserve">Wisconsin-Madison,</w:t>
-      </w:r>
-      <w:r>
-        <w:t xml:space="preserve"> </w:t>
-      </w:r>
-      <w:r>
-        <w:t xml:space="preserve">Madison,</w:t>
-      </w:r>
-      <w:r>
-        <w:t xml:space="preserve"> </w:t>
-      </w:r>
-      <w:r>
-        <w:t xml:space="preserve">WI,</w:t>
+        <w:t xml:space="preserve">Energy</w:t>
+      </w:r>
+      <w:r>
+        <w:t xml:space="preserve"> </w:t>
+      </w:r>
+      <w:r>
+        <w:t xml:space="preserve">Joint</w:t>
+      </w:r>
+      <w:r>
+        <w:t xml:space="preserve"> </w:t>
+      </w:r>
+      <w:r>
+        <w:t xml:space="preserve">Genome</w:t>
+      </w:r>
+      <w:r>
+        <w:t xml:space="preserve"> </w:t>
+      </w:r>
+      <w:r>
+        <w:t xml:space="preserve">Institute,</w:t>
+      </w:r>
+      <w:r>
+        <w:t xml:space="preserve"> </w:t>
+      </w:r>
+      <w:r>
+        <w:t xml:space="preserve">Walnut</w:t>
+      </w:r>
+      <w:r>
+        <w:t xml:space="preserve"> </w:t>
+      </w:r>
+      <w:r>
+        <w:t xml:space="preserve">Creek,</w:t>
+      </w:r>
+      <w:r>
+        <w:t xml:space="preserve"> </w:t>
+      </w:r>
+      <w:r>
+        <w:t xml:space="preserve">CA,</w:t>
       </w:r>
       <w:r>
         <w:t xml:space="preserve"> </w:t>
@@ -325,36 +601,6 @@
       <w:r>
         <w:t xml:space="preserve">jjhamilton2@wisc.edu</w:t>
       </w:r>
-      <w:r>
-        <w:t xml:space="preserve"> </w:t>
-      </w:r>
-      <w:r>
-        <w:t xml:space="preserve">and</w:t>
-      </w:r>
-      <w:r>
-        <w:t xml:space="preserve"> </w:t>
-      </w:r>
-      <w:r>
-        <w:t xml:space="preserve">Katherine</w:t>
-      </w:r>
-      <w:r>
-        <w:t xml:space="preserve"> </w:t>
-      </w:r>
-      <w:r>
-        <w:t xml:space="preserve">D.</w:t>
-      </w:r>
-      <w:r>
-        <w:t xml:space="preserve"> </w:t>
-      </w:r>
-      <w:r>
-        <w:t xml:space="preserve">McMahon,</w:t>
-      </w:r>
-      <w:r>
-        <w:t xml:space="preserve"> </w:t>
-      </w:r>
-      <w:r>
-        <w:t xml:space="preserve">trina.mcmahon@wisc.edu</w:t>
-      </w:r>
     </w:p>
     <w:p>
       <w:pPr>
@@ -368,6 +614,32 @@
     </w:p>
     <w:p>
       <w:pPr>
+        <w:pStyle w:val="FirstParagraph"/>
+      </w:pPr>
+      <w:r>
+        <w:t xml:space="preserve">Metagenomics has enabled a new view of the diversity of microbial life, yet we know surprisingly little about how microbes interact with each other or their environment. In fact, the majority of microbial species remain uncultivated, with many insights about an organism’s ecological niche arising from metabolic reconstruction of its genome content. In this work, we demonstrate how the</w:t>
+      </w:r>
+      <w:r>
+        <w:t xml:space="preserve"> </w:t>
+      </w:r>
+      <w:r>
+        <w:t xml:space="preserve">“</w:t>
+      </w:r>
+      <w:r>
+        <w:t xml:space="preserve">seed set framework</w:t>
+      </w:r>
+      <w:r>
+        <w:t xml:space="preserve">”</w:t>
+      </w:r>
+      <w:r>
+        <w:t xml:space="preserve"> </w:t>
+      </w:r>
+      <w:r>
+        <w:t xml:space="preserve">enables high-throughput, computational analysis of metabolic reconstructions, while providing new insights into a microbe’s metabolic capabilities, such as nutrient sources and essential metabolites. We apply this framework to members of the ubiquitous freshwater bacterial lineage acI, and confirm previous experimental and genomic observations that suggest acI bacteria exhibit a heterotrophic lifestyle reliant on peptides and saccharides. We also present the first metatranscriptomic study of the acI lineage. These results reveal strong expression of transport proteins and the light-harvesting protein actinorhodopsin, suggesting the acI are capable of photoheterotrophy.</w:t>
+      </w:r>
+    </w:p>
+    <w:p>
+      <w:pPr>
         <w:pStyle w:val="Heading1"/>
       </w:pPr>
       <w:bookmarkStart w:id="22" w:name="introduction"/>
@@ -381,7 +653,40 @@
         <w:pStyle w:val="FirstParagraph"/>
       </w:pPr>
       <w:r>
-        <w:t xml:space="preserve">Microbial communities are critical players in all ecosystems, where they support essential ecosystem functions, ranging from nutrient cycling in the environment to influencing human health and disease. However, the majority of microbial species remain uncultivated, which has posed a significant challenge to understanding their physiology and metabolism. Fortunately, recent advances in bioinformatics have made available reference genomes for community members from diverse environments</w:t>
+        <w:t xml:space="preserve">Microbial communities are critical players in all ecosystems, where they support essential ecosystem functions, ranging from nutrient cycling in the environment to influencing human health and disease</w:t>
+      </w:r>
+      <w:r>
+        <w:t xml:space="preserve"> </w:t>
+      </w:r>
+      <w:r>
+        <w:t xml:space="preserve">(Falkowski</w:t>
+      </w:r>
+      <w:r>
+        <w:t xml:space="preserve"> </w:t>
+      </w:r>
+      <w:r>
+        <w:rPr>
+          <w:i/>
+        </w:rPr>
+        <w:t xml:space="preserve">et al.</w:t>
+      </w:r>
+      <w:r>
+        <w:t xml:space="preserve">, 2008; Blaser</w:t>
+      </w:r>
+      <w:r>
+        <w:t xml:space="preserve"> </w:t>
+      </w:r>
+      <w:r>
+        <w:rPr>
+          <w:i/>
+        </w:rPr>
+        <w:t xml:space="preserve">et al.</w:t>
+      </w:r>
+      <w:r>
+        <w:t xml:space="preserve">, 2016)</w:t>
+      </w:r>
+      <w:r>
+        <w:t xml:space="preserve">. However, the majority of microbial species remain uncultivated, which has posed a significant challenge to understanding their physiology and metabolism. Fortunately, recent advances in bioinformatics have made available reference genomes for community members from diverse environments</w:t>
       </w:r>
       <w:r>
         <w:t xml:space="preserve"> </w:t>
@@ -405,7 +710,7 @@
         <w:t xml:space="preserve"> </w:t>
       </w:r>
       <w:r>
-        <w:t xml:space="preserve">that can be used to link an individual microbe’s genome content to its phenotype, a concept referred to as</w:t>
+        <w:t xml:space="preserve">that can be used to link an individual microbe’s genome content to its metabolic traits, a concept referred to as</w:t>
       </w:r>
       <w:r>
         <w:t xml:space="preserve"> </w:t>
@@ -646,7 +951,67 @@
         <w:t xml:space="preserve"> </w:t>
       </w:r>
       <w:r>
-        <w:t xml:space="preserve">(Bendall</w:t>
+        <w:t xml:space="preserve">(Martinez-Garcia</w:t>
+      </w:r>
+      <w:r>
+        <w:t xml:space="preserve"> </w:t>
+      </w:r>
+      <w:r>
+        <w:rPr>
+          <w:i/>
+        </w:rPr>
+        <w:t xml:space="preserve">et al.</w:t>
+      </w:r>
+      <w:r>
+        <w:t xml:space="preserve">, 2012; Garcia</w:t>
+      </w:r>
+      <w:r>
+        <w:t xml:space="preserve"> </w:t>
+      </w:r>
+      <w:r>
+        <w:rPr>
+          <w:i/>
+        </w:rPr>
+        <w:t xml:space="preserve">et al.</w:t>
+      </w:r>
+      <w:r>
+        <w:t xml:space="preserve">, 2013, 2015; Ghai</w:t>
+      </w:r>
+      <w:r>
+        <w:t xml:space="preserve"> </w:t>
+      </w:r>
+      <w:r>
+        <w:rPr>
+          <w:i/>
+        </w:rPr>
+        <w:t xml:space="preserve">et al.</w:t>
+      </w:r>
+      <w:r>
+        <w:t xml:space="preserve">, 2014; Ghylin</w:t>
+      </w:r>
+      <w:r>
+        <w:t xml:space="preserve"> </w:t>
+      </w:r>
+      <w:r>
+        <w:rPr>
+          <w:i/>
+        </w:rPr>
+        <w:t xml:space="preserve">et al.</w:t>
+      </w:r>
+      <w:r>
+        <w:t xml:space="preserve">, 2014; Tsementzi</w:t>
+      </w:r>
+      <w:r>
+        <w:t xml:space="preserve"> </w:t>
+      </w:r>
+      <w:r>
+        <w:rPr>
+          <w:i/>
+        </w:rPr>
+        <w:t xml:space="preserve">et al.</w:t>
+      </w:r>
+      <w:r>
+        <w:t xml:space="preserve">, 2014; Bendall</w:t>
       </w:r>
       <w:r>
         <w:t xml:space="preserve"> </w:t>
@@ -715,37 +1080,85 @@
         <w:t xml:space="preserve">(2011)</w:t>
       </w:r>
       <w:r>
-        <w:t xml:space="preserve">), and the high metabolic activity of these free-living ultramicrobacteria suggest they play a role in nutrient cycling in freshwater systems</w:t>
-      </w:r>
-      <w:r>
-        <w:t xml:space="preserve"> </w:t>
-      </w:r>
-      <w:r>
-        <w:t xml:space="preserve">(Warnecke</w:t>
-      </w:r>
-      <w:r>
-        <w:t xml:space="preserve"> </w:t>
-      </w:r>
-      <w:r>
-        <w:rPr>
-          <w:i/>
-        </w:rPr>
-        <w:t xml:space="preserve">et al.</w:t>
-      </w:r>
-      <w:r>
-        <w:t xml:space="preserve">, 2005; Salcher</w:t>
-      </w:r>
-      <w:r>
-        <w:t xml:space="preserve"> </w:t>
-      </w:r>
-      <w:r>
-        <w:rPr>
-          <w:i/>
-        </w:rPr>
-        <w:t xml:space="preserve">et al.</w:t>
-      </w:r>
-      <w:r>
-        <w:t xml:space="preserve">, 2010)</w:t>
+        <w:t xml:space="preserve">), and the abundance of these free-living ultramicrobacteria suggests they play a role in nutrient cycling in diverse freshwater systems</w:t>
+      </w:r>
+      <w:r>
+        <w:t xml:space="preserve"> </w:t>
+      </w:r>
+      <w:r>
+        <w:t xml:space="preserve">(Glöckner</w:t>
+      </w:r>
+      <w:r>
+        <w:t xml:space="preserve"> </w:t>
+      </w:r>
+      <w:r>
+        <w:rPr>
+          <w:i/>
+        </w:rPr>
+        <w:t xml:space="preserve">et al.</w:t>
+      </w:r>
+      <w:r>
+        <w:t xml:space="preserve">, 2000; Newton</w:t>
+      </w:r>
+      <w:r>
+        <w:t xml:space="preserve"> </w:t>
+      </w:r>
+      <w:r>
+        <w:rPr>
+          <w:i/>
+        </w:rPr>
+        <w:t xml:space="preserve">et al.</w:t>
+      </w:r>
+      <w:r>
+        <w:t xml:space="preserve">, 2006, 2007; Wu</w:t>
+      </w:r>
+      <w:r>
+        <w:t xml:space="preserve"> </w:t>
+      </w:r>
+      <w:r>
+        <w:rPr>
+          <w:i/>
+        </w:rPr>
+        <w:t xml:space="preserve">et al.</w:t>
+      </w:r>
+      <w:r>
+        <w:t xml:space="preserve">, 2006, 2007; De Wever</w:t>
+      </w:r>
+      <w:r>
+        <w:t xml:space="preserve"> </w:t>
+      </w:r>
+      <w:r>
+        <w:rPr>
+          <w:i/>
+        </w:rPr>
+        <w:t xml:space="preserve">et al.</w:t>
+      </w:r>
+      <w:r>
+        <w:t xml:space="preserve">, 2008; Humbert</w:t>
+      </w:r>
+      <w:r>
+        <w:t xml:space="preserve"> </w:t>
+      </w:r>
+      <w:r>
+        <w:rPr>
+          <w:i/>
+        </w:rPr>
+        <w:t xml:space="preserve">et al.</w:t>
+      </w:r>
+      <w:r>
+        <w:t xml:space="preserve">, 2009; Ghai</w:t>
+      </w:r>
+      <w:r>
+        <w:t xml:space="preserve"> </w:t>
+      </w:r>
+      <w:r>
+        <w:rPr>
+          <w:i/>
+        </w:rPr>
+        <w:t xml:space="preserve">et al.</w:t>
+      </w:r>
+      <w:r>
+        <w:t xml:space="preserve">, 2012)</w:t>
       </w:r>
       <w:r>
         <w:t xml:space="preserve">.</w:t>
@@ -792,7 +1205,7 @@
         <w:t xml:space="preserve">, 2010, 2013)</w:t>
       </w:r>
       <w:r>
-        <w:t xml:space="preserve">; the saccharides glucose</w:t>
+        <w:t xml:space="preserve">, glucose</w:t>
       </w:r>
       <w:r>
         <w:t xml:space="preserve"> </w:t>
@@ -825,7 +1238,7 @@
         <w:t xml:space="preserve">, 2013)</w:t>
       </w:r>
       <w:r>
-        <w:t xml:space="preserve">, and N-acetylglucosamine (NAG)</w:t>
+        <w:t xml:space="preserve">, N-acetylglucosamine (NAG)</w:t>
       </w:r>
       <w:r>
         <w:t xml:space="preserve"> </w:t>
@@ -846,7 +1259,7 @@
         <w:t xml:space="preserve">, 2012, 2013)</w:t>
       </w:r>
       <w:r>
-        <w:t xml:space="preserve">; the deoxynucleoside thymidine</w:t>
+        <w:t xml:space="preserve">, the deoxynucleoside thymidine</w:t>
       </w:r>
       <w:r>
         <w:t xml:space="preserve"> </w:t>
@@ -908,7 +1321,7 @@
         <w:pStyle w:val="BodyText"/>
       </w:pPr>
       <w:r>
-        <w:t xml:space="preserve">To overcome this limitation, metabolic reconstructions of single-cell genomes (SAGs) and metagenome-assembled genomes (MAGs) have been used to propose substrate uptake capabilities of clades acI-A and acI-B. These studies indicate both clades are capable of consuming a wide array of N-containing compounds, including ammonium, branched-chain amino acids, polyamines, di-peptides, and cyanophycin</w:t>
+        <w:t xml:space="preserve">To overcome this limitation, metabolic reconstructions of single-cell genomes (SAGs) and metagenome-assembled genomes (MAGs) have been used to propose substrate uptake capabilities for members of clades acI-A and acI-B. These studies indicate members of both clades are capable of consuming a wide array of N-containing compounds, including ammonium, branched-chain amino acids, polyamines, di-peptides, and cyanophycin</w:t>
       </w:r>
       <w:r>
         <w:t xml:space="preserve"> </w:t>
@@ -941,7 +1354,7 @@
         <w:t xml:space="preserve">, 2015)</w:t>
       </w:r>
       <w:r>
-        <w:t xml:space="preserve">, with clade acI-A also capable of consuming oligopeptides</w:t>
+        <w:t xml:space="preserve">, with members of clade acI-A also capable of consuming oligopeptides</w:t>
       </w:r>
       <w:r>
         <w:t xml:space="preserve"> </w:t>
@@ -962,7 +1375,7 @@
         <w:t xml:space="preserve">, 2014)</w:t>
       </w:r>
       <w:r>
-        <w:t xml:space="preserve">. These two clades are also capable of consuming numerous saccharides, including xylose, ribose, and arabinose</w:t>
+        <w:t xml:space="preserve">. Members of these two clades are also capable of consuming numerous saccharides, including xylose, ribose, and arabinose</w:t>
       </w:r>
       <w:r>
         <w:t xml:space="preserve"> </w:t>
@@ -1031,7 +1444,7 @@
         <w:t xml:space="preserve">, 2015)</w:t>
       </w:r>
       <w:r>
-        <w:t xml:space="preserve">. Clade acI-B is also predicted to consume sucrose and maltose</w:t>
+        <w:t xml:space="preserve">. Members of clade acI-B are also predicted to consume sucrose and maltose</w:t>
       </w:r>
       <w:r>
         <w:t xml:space="preserve"> </w:t>
@@ -1052,7 +1465,7 @@
         <w:t xml:space="preserve">, 2015)</w:t>
       </w:r>
       <w:r>
-        <w:t xml:space="preserve">. Finally, a recent study of a metagenome-assembled genome from clade acI-B predicted the clade is unable to synthesize a number of essential vitamins and amino acids</w:t>
+        <w:t xml:space="preserve">. Finally, a recent study of a metagenome-assembled genome from clade acI-B predicted that some members of the clade are unable to synthesize a number of essential vitamins and amino acids</w:t>
       </w:r>
       <w:r>
         <w:t xml:space="preserve"> </w:t>
@@ -1081,7 +1494,7 @@
         <w:pStyle w:val="BodyText"/>
       </w:pPr>
       <w:r>
-        <w:t xml:space="preserve">In this work, we propose that the seed set framework enables the prediction of an organism’s substrate utilization capabilities and provides an alternative to manual metabolic reconstruction efforts. We expand existing analyses of the acI lineage by applying the seed set framework to a reference genome collection of 36 freshwater acI genomes covering all three acI clades, including for the first time genomes from clade acI-C. We have developed a Python package to predict seed compounds for each clade, using the seed set framework and metabolic network reconstructions generated from KBase (http://kbase.us). The seed compounds predicted by our analysis are in agreement with experimental and genomic observations, confirming the ability of our method to predict an organism’s auxotrophies and nutrient sources. We also present the first metatranscriptomic analysis of gene expression in the acI lineage. This analysis shows that the acI express a diverse array of transporters that we hypothesize may contribute to their observed dominance in a wide variety of aquatic systems.</w:t>
+        <w:t xml:space="preserve">In this work, we propose that the seed set framework enables the prediction of an organism’s substrate utilization capabilities and provides an alternative to manual metabolic reconstruction efforts. We expand existing analyses of the acI lineage by applying the seed set framework to a reference genome collection of 36 freshwater acI genomes covering all three acI clades, including for the first time genomes from clade acI-C. We have developed a Python package to predict seed compounds for each clade, using the seed set framework and metabolic network reconstructions generated from KBase (http://kbase.us). The seed compounds predicted by our analysis are in agreement with previous experimental and genomic observations, confirming the ability of our method to predict an organism’s auxotrophies and nutrient sources. We also present the first metatranscriptomic analysis of gene expression in the acI lineage. This analysis shows that the acI express a diverse array of transporters that we hypothesize may contribute to their observed dominance in a wide variety of aquatic systems.</w:t>
       </w:r>
     </w:p>
     <w:p>
@@ -1181,7 +1594,7 @@
         <w:pStyle w:val="FirstParagraph"/>
       </w:pPr>
       <w:r>
-        <w:t xml:space="preserve">This study used four metatranscriptomes obtained as part of a 24-hour sampling experiment designed to identify diel trends in freshwater microbial communities (unpublished study). Samples were collected from the top of the water column (depth &lt;1m) from Lake Mendota (Madison, WI, USA) on August 20 and 21, 2015. For each sample, between 200 and 400 mL lake water was filtered onto a 0.2 μm polyethersulfone filter (Supor, Pall Corp), flash frozen in liquid nitrogen, and stored at -80°C until extraction.</w:t>
+        <w:t xml:space="preserve">This study used four metatranscriptomes obtained as part of a 24-hour sampling experiment designed to identify diel trends in freshwater microbial communities. Samples were collected from the top of the water column (depth &lt;1m) from Lake Mendota (Madison, WI, USA) on August 20 and 21, 2015. For each sample, between 200 and 400 mL lake water was filtered onto a 0.2 μm polyethersulfone filter (Supor, Pall Corp), flash frozen in liquid nitrogen, and stored at -80°C until extraction.</w:t>
       </w:r>
     </w:p>
     <w:p>
@@ -1486,7 +1899,7 @@
     </w:p>
     <w:p>
       <w:pPr>
-        <w:pStyle w:val="Heading3"/>
+        <w:pStyle w:val="Heading2"/>
       </w:pPr>
       <w:bookmarkStart w:id="29" w:name="genome-annotation-and-reconstruction-processing"/>
       <w:bookmarkEnd w:id="29"/>
@@ -1636,7 +2049,7 @@
     </w:p>
     <w:p>
       <w:pPr>
-        <w:pStyle w:val="Heading3"/>
+        <w:pStyle w:val="Heading2"/>
       </w:pPr>
       <w:bookmarkStart w:id="30" w:name="computation-and-evaluation-of-seed-compounds"/>
       <w:bookmarkEnd w:id="30"/>
@@ -1675,7 +2088,7 @@
     </w:p>
     <w:p>
       <w:pPr>
-        <w:pStyle w:val="Heading3"/>
+        <w:pStyle w:val="Heading2"/>
       </w:pPr>
       <w:bookmarkStart w:id="31" w:name="identification-of-transported-compounds"/>
       <w:bookmarkEnd w:id="31"/>
@@ -1703,7 +2116,7 @@
     </w:p>
     <w:p>
       <w:pPr>
-        <w:pStyle w:val="Heading3"/>
+        <w:pStyle w:val="Heading2"/>
       </w:pPr>
       <w:bookmarkStart w:id="33" w:name="protein-clustering-metatranscriptomic-mapping-and-clade-level-gene-expression"/>
       <w:bookmarkEnd w:id="33"/>
@@ -2248,28 +2661,7 @@
         <w:pStyle w:val="FirstParagraph"/>
       </w:pPr>
       <w:r>
-        <w:t xml:space="preserve">In this work, we present a computational implementation of the seed set framework for the calculation of an organism’s seed compounds</w:t>
-      </w:r>
-      <w:r>
-        <w:t xml:space="preserve"> </w:t>
-      </w:r>
-      <w:r>
-        <w:t xml:space="preserve">(Borenstein</w:t>
-      </w:r>
-      <w:r>
-        <w:t xml:space="preserve"> </w:t>
-      </w:r>
-      <w:r>
-        <w:rPr>
-          <w:i/>
-        </w:rPr>
-        <w:t xml:space="preserve">et al.</w:t>
-      </w:r>
-      <w:r>
-        <w:t xml:space="preserve">, 2008)</w:t>
-      </w:r>
-      <w:r>
-        <w:t xml:space="preserve">, and apply this framework to three clades of the freshwater bacterial lineage acI. In our implementation, metabolic network reconstructions are built from unannotated bacterial genome sequences using KBase. The reconstructions are then converted to metabolic network graphs and combined to give composite metabolic network graphs for each clade. Seed compounds are then computed for each clade, using its composite metabolic network graph (Figure 3, and Figures S1 to S3). A total of 125 unique seed compounds were identified across the three clades (Table S5). Additional details are available in the Supplemental Online Material.</w:t>
+        <w:t xml:space="preserve">Seed compounds were computed for each clade, using the composite metabolic network graph for that clade (Figure 3, and Figures S1 to S3). A total of 125 unique seed compounds were identified across the three clades (Table S5). Additional details are available in the Supplemental Online Material.</w:t>
       </w:r>
     </w:p>
     <w:p>
@@ -2303,7 +2695,7 @@
         <w:pStyle w:val="BodyText"/>
       </w:pPr>
       <w:r>
-        <w:t xml:space="preserve">Clades within the acI lineage also exhibited distinct auxotrophies. Clade acI-A was predicted to be auxotrophic for the cofactor tetrahydrofolate (THF), and numerous enzymes for its biosynthesis were missing. In turn, acI-C was predicted to be auxotrophic for UMP and the amino acids lysine and homoserine, and in all cases multiple enzymes for the biosynthesis of these compounds were not found in the acI-C genomes. However, we did not identify transporters for any of these compounds. Furthermore, because the acI-C composite genome was estimated to be around 75% complete, we cannot rule out the possibility that the missing genes might be found in additional genomes.</w:t>
+        <w:t xml:space="preserve">Clades within the acI lineage also exhibited distinct auxotrophies. Clade acI-A was predicted to be auxotrophic for the cofactor tetrahydrofolate (THF), and numerous enzymes for its biosynthesis were missing. This cofactor plays an important role in the metabolism of amino acids and vitamins. In turn, acI-C was predicted to be auxotrophic for the nucleotide uridine monophosphate (UMP, used as a monomer in RNA synthesis) and the amino acids lysine and homoserine. In all cases multiple enzymes for the biosynthesis of these compounds were not found in the acI-C genomes. However, we did not identify transporters for any of these compounds. Furthermore, because the acI-C composite genome was estimated to be around 75% complete, we cannot rule out the possibility that the missing genes might be found in additional genomes.</w:t>
       </w:r>
     </w:p>
     <w:p>
@@ -2354,7 +2746,7 @@
         <w:pStyle w:val="BodyText"/>
       </w:pPr>
       <w:r>
-        <w:t xml:space="preserve">All three clades were predicted to contain both cytosolic- and membrane-bound aminopeptidases capable of releasing a variety of residues from both di- and polypeptides. As discussed below, we identified a number of transport proteins capable of transporting these released residues. In clades acI-A and acI-B, these aminopeptidases were expressed at around 70% the median, while in clade acI-C they were expressed at up to twice the median (Table S8). This finding agrees with MAR-FISH and CARD-FISH studies, which confirm the ability of acI bacteria to consume a variety of amino acids</w:t>
+        <w:t xml:space="preserve">Among these nutrient sources were di- and polypeptides, predicted to be released from both cytosolic- and membrane-bound aminopeptidases. As discussed below, we identified a number of transport proteins capable of transporting these released residues. In Lake Mendota, these aminopeptidases were expressed at around 70% of the median in clades acI-A and acI-B, while they were expressed at up to twice the median in clade acI-C (Table S8). This finding agrees with MAR-FISH and CARD-FISH studies, which confirm the ability of acI bacteria to consume a variety of amino acids</w:t>
       </w:r>
       <w:r>
         <w:t xml:space="preserve"> </w:t>
@@ -2383,7 +2775,7 @@
         <w:pStyle w:val="BodyText"/>
       </w:pPr>
       <w:r>
-        <w:t xml:space="preserve">All three clades were predicted to encode an alpha-glucosidase, which was expressed most strongly in clade acI-C, at approximately 116% of the median (Table S9). Clades acI-A and acI-C also encode a beta-glucosidase, though it was not expressed. Both of these enzymes release glucose monomers, which acI is known to consume</w:t>
+        <w:t xml:space="preserve">All three clades were predicted to encode an alpha-glucosidase, which in Lake Mendota was expressed most strongly in clade acI-C, at approximately 116% of the median (Table S9). Clades acI-A and acI-C also encode a beta-glucosidase, though it was not expressed. Both of these enzymes release glucose monomers, which acI is known to consume</w:t>
       </w:r>
       <w:r>
         <w:t xml:space="preserve"> </w:t>
@@ -2416,7 +2808,7 @@
         <w:t xml:space="preserve">, 2013)</w:t>
       </w:r>
       <w:r>
-        <w:t xml:space="preserve">. Furthermore, these two clades encode an alpha-galactosidase and multiple maltodextrin glucosidases (which frees maltose from maltotriose), both of which are only expressed in clade acI-C. The alpha-galactosidase has a log2 average RPKM expression value of 2.5 times the median, while the maltodextrin glucosidases are expressed at approximately 20% of the median (Table S9).</w:t>
+        <w:t xml:space="preserve">. Furthermore, these two clades encode an alpha-galactosidase and multiple maltodextrin glucosidases (which frees maltose from maltotriose), both of which were only expressed in clade acI-C over our sampling period. The alpha-galactosidase had a log2 average RPKM expression value of 2.5 times the median, while the maltodextrin glucosidases were expressed at approximately 20% of the median (Table S9).</w:t>
       </w:r>
     </w:p>
     <w:p>
@@ -2442,7 +2834,7 @@
         <w:pStyle w:val="FirstParagraph"/>
       </w:pPr>
       <w:r>
-        <w:t xml:space="preserve">All acI clades encode for and express a diverse array of transporters (Figure 5 and Tables S10 and S11). Consistent with the presence of intra- and extra-cellular peptidases, all clades contain numerous genes for the transport of peptides and amino acids, including multiple oligopeptide and branched-chain amino acid transporters, as well as two distinct transporters for the polyamines spermidine and putrescine. All clades also contain a transporter for ammonium. Of these, the ammonium, branched-chain amino acid, and oligopeptide transporters have expression values above the median, with expression values for the substrate-binding protein ranging from 2 to 325 times the median (Table S10). In contrast, while all clades express some genes from the polyamine transporters, only clade acI-B expressed the spermidime/putrescine binding protein, at approximately 75 times the median (Table S10). Additionally, clade acI-A contains a third distinct branched-chain amino acid transporter, composed of COGs not found in clades acI-B or acI-C. This transporter is not as highly expressed as the shared transporters, with the substrate-binding protein not expressed at all (Table S10). Finally, clades acI-A and acI-B also contain a transporter for glycine betaine, which is only expressed in clade acI-A, approximately 35 times the median (Table S10).</w:t>
+        <w:t xml:space="preserve">All acI clades encode for and expressed a diverse array of transporters (Figure 5 and Tables S10 and S11). Consistent with the presence of intra- and extra-cellular peptidases, all clades contain numerous genes for the transport of peptides and amino acids, including multiple oligopeptide and branched-chain amino acid transporters, as well as two distinct transporters for the polyamines spermidine and putrescine. All clades also contain a transporter for ammonium. Over our sampling period, the ammonium, branched-chain amino acid, and oligopeptide transporters had expression values above the median, with expression values for the substrate-binding protein ranging from 2 to 325 times the median (Table S10). In contrast, while all clades expressed some genes from the polyamine transporters, only clade acI-B expressed the spermidime/putrescine binding protein, at approximately 75 times the median (Table S10). Additionally, clade acI-A contains a third distinct branched-chain amino acid transporter, composed of COGs not found in clades acI-B or acI-C. This transporter was not as highly expressed as the shared transporters, with the substrate-binding protein not expressed at all (Table S10). Finally, clades acI-A and acI-B also contain a transporter for glycine betaine, which was only expressed in clade acI-A, approximately 35 times the median (Table S10). However, because these observations were made at a single site at a single point in time, we cannot rule out the possibility that the expression of these transporters changes with space and time.</w:t>
       </w:r>
     </w:p>
     <w:p>
@@ -2450,7 +2842,7 @@
         <w:pStyle w:val="BodyText"/>
       </w:pPr>
       <w:r>
-        <w:t xml:space="preserve">All clades also strongly express transporters consistent with the presence of glycoside hydrolases, including transporters for the sugars maltose (a dimer of glucose) and xylose, with expression values for the substrate-binding protein ranging from 3 to 144 times the median (Table S10). Clades acI-A and acI-B also contain four distinct transporters for ribose, although the substrate-binding subunit is not expressed (Table S10).</w:t>
+        <w:t xml:space="preserve">All clades also strongly expressed transporters consistent with the presence of glycoside hydrolases, including transporters for the sugars maltose (a dimer of glucose) and xylose, with expression values for the substrate-binding protein ranging from 3 to 144 times the median (Table S10). Clades acI-A and acI-B also contain four distinct transporters for ribose, although the substrate-binding subunit was not expressed at the time of sampling (Table S10).</w:t>
       </w:r>
     </w:p>
     <w:p>
@@ -2458,7 +2850,28 @@
         <w:pStyle w:val="BodyText"/>
       </w:pPr>
       <w:r>
-        <w:t xml:space="preserve">The acI lineage also encodes for and expresses a number of transporters that do not have corresponding seed compounds, including a uracil permease, and a xanthine/uracil/thiamine/ascorbate family permease, both of which are expressed at levels ranging from 11 to 127 times the median (Table S10). Clades acI-A and acI-B also contain a a cytosine/purine/uracil/thiamine/allantoin family permease, though it is only expressed in clade acI-B (Table S10). All three clades contain and express the high-affinity phosphate specific transport system (Pst), with expression values for the substrate-binding protein ranging from 29 to 69 times the median (Table S10). In addition, clade acI-A contains but does not express a transporter for Vitamin B12 (cobalamin), and both clades acI-A and acI-B contain but do not express transporters for Vitamins B1 (thiamin) and B7 (biotin) (Table S10). Despite predicted auxotrophies for Vitamins B5 and B6, we were unable to find transporters for these two compounds.</w:t>
+        <w:t xml:space="preserve">The acI lineage also encodes for and expressed a number of transporters that do not have corresponding seed compounds, including a uracil permease, and a xanthine/uracil/thiamine/ascorbate family permease, both of which are expressed at levels ranging from 11 to 127 times the median (Table S10) during the sampling period. Clades acI-A and acI-B also contain a a cytosine/purine/uracil/thiamine/allantoin family permease, though it was only expressed in clade acI-B at the time of sampling (Table S10). All three clades contain and expressed the high-affinity phosphate specific transport system (Pst), with expression values for the substrate-binding protein ranging from 29 to 69 times the median (Table S10). In addition, clade acI-A contains but did not express a transporter for Vitamin B12 (cobalamin), and both clades acI-A and acI-B contain but did not express transporters for Vitamins B1 (thiamin) and B7 (biotin) (Table S10). Despite predicted auxotrophies for Vitamins B5 and B6, we were unable to find transporters for these two compounds. However, as annotation of transport proteins is an active area of research (see discussion in</w:t>
+      </w:r>
+      <w:r>
+        <w:t xml:space="preserve"> </w:t>
+      </w:r>
+      <w:r>
+        <w:t xml:space="preserve">(Saier</w:t>
+      </w:r>
+      <w:r>
+        <w:t xml:space="preserve"> </w:t>
+      </w:r>
+      <w:r>
+        <w:rPr>
+          <w:i/>
+        </w:rPr>
+        <w:t xml:space="preserve">et al.</w:t>
+      </w:r>
+      <w:r>
+        <w:t xml:space="preserve">, 2014)</w:t>
+      </w:r>
+      <w:r>
+        <w:t xml:space="preserve">), transporters for these vitamins may yet be present in the genomes.</w:t>
       </w:r>
     </w:p>
     <w:p>
@@ -2466,7 +2879,7 @@
         <w:pStyle w:val="BodyText"/>
       </w:pPr>
       <w:r>
-        <w:t xml:space="preserve">Finally, all three clades express actinorhodopsin, a light-sensitive opsin protein that functions as an outward proton pump</w:t>
+        <w:t xml:space="preserve">Finally, all three clades expressed actinorhodopsin, a light-sensitive opsin protein that functions as an outward proton pump</w:t>
       </w:r>
       <w:r>
         <w:t xml:space="preserve"> </w:t>
@@ -2487,7 +2900,7 @@
         <w:t xml:space="preserve">, 2008)</w:t>
       </w:r>
       <w:r>
-        <w:t xml:space="preserve">. In all clades, actinorhodopsin is among the top seven most highly-expressed genes in that clade (Table S4), with expression values in excess of 300 times the median in all three clades (Table S4). Given that many of the transport proteins are of the ABC type, we speculate that actinorhodopsin may facilitate maintenance of the proton gradient necessary for ATP synthesis. Coupled with high expression levels of diverse transporters, this result strongly suggests that acI are photoheterotrophs.</w:t>
+        <w:t xml:space="preserve">. In all clades, actinorhodopsin was among the top seven most highly-expressed genes at the time of sampling (Table S4), with expression values in excess of 300 times the median in all three clades (Table S4). Given that many of the transport proteins are of the ABC type, we speculate that actinorhodopsin may facilitate maintenance of the proton gradient necessary for ATP synthesis. Coupled with high expression levels of diverse transporters, this result suggests that acI functioned as photoheterotrophs during our sampling period. However, it remains to be seen if this behavior is a general feature of acI ecology or restricted to the specific conditions present during our sampling period.</w:t>
       </w:r>
     </w:p>
     <w:p>
@@ -2529,7 +2942,7 @@
         <w:pStyle w:val="BodyText"/>
       </w:pPr>
       <w:r>
-        <w:t xml:space="preserve">Our analysis also suggests that auxotrophies for some vitamins may be universal features of the lineage, as we predict all clades to be auxotrophic for Vitamins B5 and B6. However, our analysis does not identify Vitamins B2, B3, B9, or B12 as auxotrophies for clade acI-B, a result that had been previously suggested</w:t>
+        <w:t xml:space="preserve">Our analysis also suggests that auxotrophies for some vitamins may be universal features of the lineage, as we predict all clades to be auxotrophic for Vitamins B5 and B6. However, our analysis does not identify Vitamins B2, B3, B9, or B12 as auxotrophies for clade acI-B, a result that had been previously published for a member of the acI-B2 tribe</w:t>
       </w:r>
       <w:r>
         <w:t xml:space="preserve"> </w:t>
@@ -2853,6 +3266,50 @@
         <w:pStyle w:val="Bibliography"/>
       </w:pPr>
       <w:r>
+        <w:t xml:space="preserve">Blaser MJ, Cardon ZG, Cho MK, Dangl JL, Donohue TJ, Green JL</w:t>
+      </w:r>
+      <w:r>
+        <w:t xml:space="preserve"> </w:t>
+      </w:r>
+      <w:r>
+        <w:rPr>
+          <w:i/>
+        </w:rPr>
+        <w:t xml:space="preserve">et al.</w:t>
+      </w:r>
+      <w:r>
+        <w:t xml:space="preserve"> </w:t>
+      </w:r>
+      <w:r>
+        <w:t xml:space="preserve">(2016). Toward a Predictive Understanding of Earth’s Microbiomes to Address 21st Century Challenges.</w:t>
+      </w:r>
+      <w:r>
+        <w:t xml:space="preserve"> </w:t>
+      </w:r>
+      <w:r>
+        <w:rPr>
+          <w:i/>
+        </w:rPr>
+        <w:t xml:space="preserve">mBio</w:t>
+      </w:r>
+      <w:r>
+        <w:t xml:space="preserve"> </w:t>
+      </w:r>
+      <w:r>
+        <w:rPr>
+          <w:b/>
+        </w:rPr>
+        <w:t xml:space="preserve">7</w:t>
+      </w:r>
+      <w:r>
+        <w:t xml:space="preserve">: e00074–16.</w:t>
+      </w:r>
+    </w:p>
+    <w:p>
+      <w:pPr>
+        <w:pStyle w:val="Bibliography"/>
+      </w:pPr>
+      <w:r>
         <w:t xml:space="preserve">Borenstein E, Kupiec M, Feldman MW, Ruppin E. (2008). Large-scale reconstruction and phylogenetic analysis of metabolic environments.</w:t>
       </w:r>
       <w:r>
@@ -3028,6 +3485,35 @@
         <w:pStyle w:val="Bibliography"/>
       </w:pPr>
       <w:r>
+        <w:t xml:space="preserve">De Wever A, Van Der Gucht K, Muylaert K, Cousin S, Vyverman W. (2008). Clone library analysis reveals an unusual composition and strong habitat partitioning of pelagic bacterial communities in Lake Tanganyika.</w:t>
+      </w:r>
+      <w:r>
+        <w:t xml:space="preserve"> </w:t>
+      </w:r>
+      <w:r>
+        <w:rPr>
+          <w:i/>
+        </w:rPr>
+        <w:t xml:space="preserve">Aquatic Microbial Ecology</w:t>
+      </w:r>
+      <w:r>
+        <w:t xml:space="preserve"> </w:t>
+      </w:r>
+      <w:r>
+        <w:rPr>
+          <w:b/>
+        </w:rPr>
+        <w:t xml:space="preserve">50</w:t>
+      </w:r>
+      <w:r>
+        <w:t xml:space="preserve">: 113–122.</w:t>
+      </w:r>
+    </w:p>
+    <w:p>
+      <w:pPr>
+        <w:pStyle w:val="Bibliography"/>
+      </w:pPr>
+      <w:r>
         <w:t xml:space="preserve">Eastoe JE. (1955). The amino acid composition of mammalian collagen and gelatin.</w:t>
       </w:r>
       <w:r>
@@ -3108,6 +3594,35 @@
       </w:r>
       <w:r>
         <w:t xml:space="preserve">: 794–806.</w:t>
+      </w:r>
+    </w:p>
+    <w:p>
+      <w:pPr>
+        <w:pStyle w:val="Bibliography"/>
+      </w:pPr>
+      <w:r>
+        <w:t xml:space="preserve">Falkowski PG, Fenchel T, Delong EF. (2008). The microbial engines that drive Earth’s biogeochemical cycles.</w:t>
+      </w:r>
+      <w:r>
+        <w:t xml:space="preserve"> </w:t>
+      </w:r>
+      <w:r>
+        <w:rPr>
+          <w:i/>
+        </w:rPr>
+        <w:t xml:space="preserve">Science</w:t>
+      </w:r>
+      <w:r>
+        <w:t xml:space="preserve"> </w:t>
+      </w:r>
+      <w:r>
+        <w:rPr>
+          <w:b/>
+        </w:rPr>
+        <w:t xml:space="preserve">320</w:t>
+      </w:r>
+      <w:r>
+        <w:t xml:space="preserve">: 1034–1039.</w:t>
       </w:r>
     </w:p>
     <w:p>
@@ -3441,6 +3956,35 @@
         <w:pStyle w:val="Bibliography"/>
       </w:pPr>
       <w:r>
+        <w:t xml:space="preserve">Humbert JF, Dorigo U, Cecchi P, Le Berre B, Debroas D, Bouvy M. (2009). Comparison of the structure and composition of bacterial communities from temperate and tropical freshwater ecosystems.</w:t>
+      </w:r>
+      <w:r>
+        <w:t xml:space="preserve"> </w:t>
+      </w:r>
+      <w:r>
+        <w:rPr>
+          <w:i/>
+        </w:rPr>
+        <w:t xml:space="preserve">Environmental Microbiology</w:t>
+      </w:r>
+      <w:r>
+        <w:t xml:space="preserve"> </w:t>
+      </w:r>
+      <w:r>
+        <w:rPr>
+          <w:b/>
+        </w:rPr>
+        <w:t xml:space="preserve">11</w:t>
+      </w:r>
+      <w:r>
+        <w:t xml:space="preserve">: 2339–2350.</w:t>
+      </w:r>
+    </w:p>
+    <w:p>
+      <w:pPr>
+        <w:pStyle w:val="Bibliography"/>
+      </w:pPr>
+      <w:r>
         <w:t xml:space="preserve">Jeong H, Tombor B, Albert R, Oltvai ZN, Barabási A-L, Database I. (2000). The large-scale organization of metabolic networks.</w:t>
       </w:r>
       <w:r>
@@ -3856,6 +4400,64 @@
         <w:pStyle w:val="Bibliography"/>
       </w:pPr>
       <w:r>
+        <w:t xml:space="preserve">Newton RJ, Jones SE, Helmus MR, McMahon KD. (2007). Phylogenetic ecology of the freshwater Actinobacteria acI lineage.</w:t>
+      </w:r>
+      <w:r>
+        <w:t xml:space="preserve"> </w:t>
+      </w:r>
+      <w:r>
+        <w:rPr>
+          <w:i/>
+        </w:rPr>
+        <w:t xml:space="preserve">Applied and Environmental Microbiology</w:t>
+      </w:r>
+      <w:r>
+        <w:t xml:space="preserve"> </w:t>
+      </w:r>
+      <w:r>
+        <w:rPr>
+          <w:b/>
+        </w:rPr>
+        <w:t xml:space="preserve">73</w:t>
+      </w:r>
+      <w:r>
+        <w:t xml:space="preserve">: 7169–7176.</w:t>
+      </w:r>
+    </w:p>
+    <w:p>
+      <w:pPr>
+        <w:pStyle w:val="Bibliography"/>
+      </w:pPr>
+      <w:r>
+        <w:t xml:space="preserve">Newton RJ, Kent AD, Triplett EW, McMahon KD. (2006). Microbial community dynamics in a humic lake: differential persistence of common freshwater phylotypes.</w:t>
+      </w:r>
+      <w:r>
+        <w:t xml:space="preserve"> </w:t>
+      </w:r>
+      <w:r>
+        <w:rPr>
+          <w:i/>
+        </w:rPr>
+        <w:t xml:space="preserve">Environmental Microbiology</w:t>
+      </w:r>
+      <w:r>
+        <w:t xml:space="preserve"> </w:t>
+      </w:r>
+      <w:r>
+        <w:rPr>
+          <w:b/>
+        </w:rPr>
+        <w:t xml:space="preserve">8</w:t>
+      </w:r>
+      <w:r>
+        <w:t xml:space="preserve">: 956–970.</w:t>
+      </w:r>
+    </w:p>
+    <w:p>
+      <w:pPr>
+        <w:pStyle w:val="Bibliography"/>
+      </w:pPr>
+      <w:r>
         <w:t xml:space="preserve">Overbeek RA, Olson R, Pusch GD, Olsen GJ, Davis JJ, Disz T</w:t>
       </w:r>
       <w:r>
@@ -4002,6 +4604,35 @@
         <w:pStyle w:val="Bibliography"/>
       </w:pPr>
       <w:r>
+        <w:t xml:space="preserve">Saier MH, Reddy VS, Tamang DG, Västermark Å. (2014). The transporter classification database.</w:t>
+      </w:r>
+      <w:r>
+        <w:t xml:space="preserve"> </w:t>
+      </w:r>
+      <w:r>
+        <w:rPr>
+          <w:i/>
+        </w:rPr>
+        <w:t xml:space="preserve">Nucleic Acids Research</w:t>
+      </w:r>
+      <w:r>
+        <w:t xml:space="preserve"> </w:t>
+      </w:r>
+      <w:r>
+        <w:rPr>
+          <w:b/>
+        </w:rPr>
+        <w:t xml:space="preserve">42</w:t>
+      </w:r>
+      <w:r>
+        <w:t xml:space="preserve">: D251–D258.</w:t>
+      </w:r>
+    </w:p>
+    <w:p>
+      <w:pPr>
+        <w:pStyle w:val="Bibliography"/>
+      </w:pPr>
+      <w:r>
         <w:t xml:space="preserve">Salcher MM, Pernthaler J, Posch T. (2010). Spatiotemporal distribution and activity patterns of bacteria from three phylogenetic groups in an oligomesotrophic lake.</w:t>
       </w:r>
       <w:r>
@@ -4205,7 +4836,7 @@
         <w:pStyle w:val="Bibliography"/>
       </w:pPr>
       <w:r>
-        <w:t xml:space="preserve">Warnecke F, Sommaruga R, Sekar R, Hofer JS, Pernthaler J. (2005). Abundances, identity, and growth state of actinobacteria in mountain lakes of different UV transparency.</w:t>
+        <w:t xml:space="preserve">Wu QL, Zwart G, Schauer M, Kamst-Van Agterveld MP, Hahn MW. (2006). Bacterioplankton community composition along a salinity gradient of sixteen high-mountain lakes located on the Tibetan Plateau, China.</w:t>
       </w:r>
       <w:r>
         <w:t xml:space="preserve"> </w:t>
@@ -4223,10 +4854,39 @@
         <w:rPr>
           <w:b/>
         </w:rPr>
-        <w:t xml:space="preserve">71</w:t>
-      </w:r>
-      <w:r>
-        <w:t xml:space="preserve">: 5551–5559.</w:t>
+        <w:t xml:space="preserve">72</w:t>
+      </w:r>
+      <w:r>
+        <w:t xml:space="preserve">: 5478–5485.</w:t>
+      </w:r>
+    </w:p>
+    <w:p>
+      <w:pPr>
+        <w:pStyle w:val="Bibliography"/>
+      </w:pPr>
+      <w:r>
+        <w:t xml:space="preserve">Wu X, Xi W, Ye W, Yang H. (2007). Bacterial community composition of a shallow hypertrophic freshwater lake in China, revealed by 16S rRNA gene sequences.</w:t>
+      </w:r>
+      <w:r>
+        <w:t xml:space="preserve"> </w:t>
+      </w:r>
+      <w:r>
+        <w:rPr>
+          <w:i/>
+        </w:rPr>
+        <w:t xml:space="preserve">FEMS Microbiology Ecology</w:t>
+      </w:r>
+      <w:r>
+        <w:t xml:space="preserve"> </w:t>
+      </w:r>
+      <w:r>
+        <w:rPr>
+          <w:b/>
+        </w:rPr>
+        <w:t xml:space="preserve">61</w:t>
+      </w:r>
+      <w:r>
+        <w:t xml:space="preserve">: 85–96.</w:t>
       </w:r>
     </w:p>
     <w:p>
@@ -4725,7 +5385,7 @@
     </w:lvl>
   </w:abstractNum>
   <w:abstractNum w:abstractNumId="990">
-    <w:nsid w:val="eab16986"/>
+    <w:nsid w:val="56ee58f1"/>
     <w:multiLevelType w:val="multilevel"/>
     <w:lvl w:ilvl="0">
       <w:numFmt w:val="bullet"/>

</xml_diff>